<commit_message>
Atualizando 20 e 23
</commit_message>
<xml_diff>
--- a/23. Matrizes de rastreabilidade (Características x SSS_ incompleto).docx
+++ b/23. Matrizes de rastreabilidade (Características x SSS_ incompleto).docx
@@ -15,7 +15,7 @@
     <w:tbl>
       <w:tblPr>
         <w:tblStyle w:val="Table1"/>
-        <w:tblW w:w="8025.0" w:type="dxa"/>
+        <w:tblW w:w="8745.0" w:type="dxa"/>
         <w:jc w:val="left"/>
         <w:tblInd w:w="40.0" w:type="pct"/>
         <w:tblBorders>
@@ -32,12 +32,12 @@
       <w:tblGrid>
         <w:gridCol w:w="1500"/>
         <w:gridCol w:w="4170"/>
-        <w:gridCol w:w="2355"/>
+        <w:gridCol w:w="3075"/>
         <w:tblGridChange w:id="0">
           <w:tblGrid>
             <w:gridCol w:w="1500"/>
             <w:gridCol w:w="4170"/>
-            <w:gridCol w:w="2355"/>
+            <w:gridCol w:w="3075"/>
           </w:tblGrid>
         </w:tblGridChange>
       </w:tblGrid>
@@ -174,7 +174,7 @@
       </w:tr>
       <w:tr>
         <w:trPr>
-          <w:trHeight w:val="780" w:hRule="atLeast"/>
+          <w:trHeight w:val="1005" w:hRule="atLeast"/>
         </w:trPr>
         <w:tc>
           <w:tcPr>
@@ -248,42 +248,42 @@
                 <w:szCs w:val="20"/>
                 <w:rtl w:val="0"/>
               </w:rPr>
-              <w:t xml:space="preserve">Compra de produtos com cadastro</w:t>
-            </w:r>
-          </w:p>
-        </w:tc>
-        <w:tc>
-          <w:tcPr>
-            <w:tcBorders>
-              <w:top w:color="cccccc" w:space="0" w:sz="6" w:val="single"/>
-              <w:left w:color="cccccc" w:space="0" w:sz="6" w:val="single"/>
-              <w:bottom w:color="000000" w:space="0" w:sz="6" w:val="single"/>
-              <w:right w:color="000000" w:space="0" w:sz="6" w:val="single"/>
-            </w:tcBorders>
-            <w:tcMar>
-              <w:top w:w="40.0" w:type="dxa"/>
-              <w:left w:w="40.0" w:type="dxa"/>
-              <w:bottom w:w="40.0" w:type="dxa"/>
-              <w:right w:w="40.0" w:type="dxa"/>
-            </w:tcMar>
-            <w:vAlign w:val="center"/>
-          </w:tcPr>
-          <w:p>
-            <w:pPr>
-              <w:widowControl w:val="0"/>
-              <w:jc w:val="center"/>
-              <w:rPr>
-                <w:sz w:val="20"/>
-                <w:szCs w:val="20"/>
-              </w:rPr>
-            </w:pPr>
-            <w:r>
-              <w:rPr>
-                <w:sz w:val="20"/>
-                <w:szCs w:val="20"/>
-                <w:rtl w:val="0"/>
-              </w:rPr>
-              <w:t xml:space="preserve">SSS-0001, SSS-0002, SSS-0003, SSS-0004, SSS-0005</w:t>
+              <w:t xml:space="preserve">Compra de produtos</w:t>
+            </w:r>
+          </w:p>
+        </w:tc>
+        <w:tc>
+          <w:tcPr>
+            <w:tcBorders>
+              <w:top w:color="cccccc" w:space="0" w:sz="6" w:val="single"/>
+              <w:left w:color="cccccc" w:space="0" w:sz="6" w:val="single"/>
+              <w:bottom w:color="000000" w:space="0" w:sz="6" w:val="single"/>
+              <w:right w:color="000000" w:space="0" w:sz="6" w:val="single"/>
+            </w:tcBorders>
+            <w:tcMar>
+              <w:top w:w="40.0" w:type="dxa"/>
+              <w:left w:w="40.0" w:type="dxa"/>
+              <w:bottom w:w="40.0" w:type="dxa"/>
+              <w:right w:w="40.0" w:type="dxa"/>
+            </w:tcMar>
+            <w:vAlign w:val="center"/>
+          </w:tcPr>
+          <w:p>
+            <w:pPr>
+              <w:widowControl w:val="0"/>
+              <w:jc w:val="center"/>
+              <w:rPr>
+                <w:sz w:val="20"/>
+                <w:szCs w:val="20"/>
+              </w:rPr>
+            </w:pPr>
+            <w:r>
+              <w:rPr>
+                <w:sz w:val="20"/>
+                <w:szCs w:val="20"/>
+                <w:rtl w:val="0"/>
+              </w:rPr>
+              <w:t xml:space="preserve">SSS-0001, SSS-0002, SSS-0003, SSS-0004, SSS-0005, SSS-0006, SSS-0007, SSS-0008, SSS-0009, SSS-0010</w:t>
             </w:r>
           </w:p>
         </w:tc>
@@ -364,42 +364,42 @@
                 <w:szCs w:val="20"/>
                 <w:rtl w:val="0"/>
               </w:rPr>
-              <w:t xml:space="preserve">Canal de atendimento para o cliente</w:t>
-            </w:r>
-          </w:p>
-        </w:tc>
-        <w:tc>
-          <w:tcPr>
-            <w:tcBorders>
-              <w:top w:color="cccccc" w:space="0" w:sz="6" w:val="single"/>
-              <w:left w:color="cccccc" w:space="0" w:sz="6" w:val="single"/>
-              <w:bottom w:color="000000" w:space="0" w:sz="6" w:val="single"/>
-              <w:right w:color="000000" w:space="0" w:sz="6" w:val="single"/>
-            </w:tcBorders>
-            <w:tcMar>
-              <w:top w:w="40.0" w:type="dxa"/>
-              <w:left w:w="40.0" w:type="dxa"/>
-              <w:bottom w:w="40.0" w:type="dxa"/>
-              <w:right w:w="40.0" w:type="dxa"/>
-            </w:tcMar>
-            <w:vAlign w:val="center"/>
-          </w:tcPr>
-          <w:p>
-            <w:pPr>
-              <w:widowControl w:val="0"/>
-              <w:jc w:val="center"/>
-              <w:rPr>
-                <w:sz w:val="20"/>
-                <w:szCs w:val="20"/>
-              </w:rPr>
-            </w:pPr>
-            <w:r>
-              <w:rPr>
-                <w:sz w:val="20"/>
-                <w:szCs w:val="20"/>
-                <w:rtl w:val="0"/>
-              </w:rPr>
-              <w:t xml:space="preserve">SSS-0002, SSS-0003, SSS-0005</w:t>
+              <w:t xml:space="preserve">Registros de entrega</w:t>
+            </w:r>
+          </w:p>
+        </w:tc>
+        <w:tc>
+          <w:tcPr>
+            <w:tcBorders>
+              <w:top w:color="cccccc" w:space="0" w:sz="6" w:val="single"/>
+              <w:left w:color="cccccc" w:space="0" w:sz="6" w:val="single"/>
+              <w:bottom w:color="000000" w:space="0" w:sz="6" w:val="single"/>
+              <w:right w:color="000000" w:space="0" w:sz="6" w:val="single"/>
+            </w:tcBorders>
+            <w:tcMar>
+              <w:top w:w="40.0" w:type="dxa"/>
+              <w:left w:w="40.0" w:type="dxa"/>
+              <w:bottom w:w="40.0" w:type="dxa"/>
+              <w:right w:w="40.0" w:type="dxa"/>
+            </w:tcMar>
+            <w:vAlign w:val="center"/>
+          </w:tcPr>
+          <w:p>
+            <w:pPr>
+              <w:widowControl w:val="0"/>
+              <w:jc w:val="center"/>
+              <w:rPr>
+                <w:sz w:val="20"/>
+                <w:szCs w:val="20"/>
+              </w:rPr>
+            </w:pPr>
+            <w:r>
+              <w:rPr>
+                <w:sz w:val="20"/>
+                <w:szCs w:val="20"/>
+                <w:rtl w:val="0"/>
+              </w:rPr>
+              <w:t xml:space="preserve">SSS-0011, SSS-0012, SSS-0022</w:t>
             </w:r>
           </w:p>
         </w:tc>
@@ -480,42 +480,42 @@
                 <w:szCs w:val="20"/>
                 <w:rtl w:val="0"/>
               </w:rPr>
-              <w:t xml:space="preserve">Gerenciamento de produtos para o proprietário</w:t>
-            </w:r>
-          </w:p>
-        </w:tc>
-        <w:tc>
-          <w:tcPr>
-            <w:tcBorders>
-              <w:top w:color="cccccc" w:space="0" w:sz="6" w:val="single"/>
-              <w:left w:color="cccccc" w:space="0" w:sz="6" w:val="single"/>
-              <w:bottom w:color="000000" w:space="0" w:sz="6" w:val="single"/>
-              <w:right w:color="000000" w:space="0" w:sz="6" w:val="single"/>
-            </w:tcBorders>
-            <w:tcMar>
-              <w:top w:w="40.0" w:type="dxa"/>
-              <w:left w:w="40.0" w:type="dxa"/>
-              <w:bottom w:w="40.0" w:type="dxa"/>
-              <w:right w:w="40.0" w:type="dxa"/>
-            </w:tcMar>
-            <w:vAlign w:val="center"/>
-          </w:tcPr>
-          <w:p>
-            <w:pPr>
-              <w:widowControl w:val="0"/>
-              <w:jc w:val="center"/>
-              <w:rPr>
-                <w:sz w:val="20"/>
-                <w:szCs w:val="20"/>
-              </w:rPr>
-            </w:pPr>
-            <w:r>
-              <w:rPr>
-                <w:sz w:val="20"/>
-                <w:szCs w:val="20"/>
-                <w:rtl w:val="0"/>
-              </w:rPr>
-              <w:t xml:space="preserve">SSS-0002, SSS-0003, SSS-0005</w:t>
+              <w:t xml:space="preserve">Formas de pagamentos</w:t>
+            </w:r>
+          </w:p>
+        </w:tc>
+        <w:tc>
+          <w:tcPr>
+            <w:tcBorders>
+              <w:top w:color="cccccc" w:space="0" w:sz="6" w:val="single"/>
+              <w:left w:color="cccccc" w:space="0" w:sz="6" w:val="single"/>
+              <w:bottom w:color="000000" w:space="0" w:sz="6" w:val="single"/>
+              <w:right w:color="000000" w:space="0" w:sz="6" w:val="single"/>
+            </w:tcBorders>
+            <w:tcMar>
+              <w:top w:w="40.0" w:type="dxa"/>
+              <w:left w:w="40.0" w:type="dxa"/>
+              <w:bottom w:w="40.0" w:type="dxa"/>
+              <w:right w:w="40.0" w:type="dxa"/>
+            </w:tcMar>
+            <w:vAlign w:val="center"/>
+          </w:tcPr>
+          <w:p>
+            <w:pPr>
+              <w:widowControl w:val="0"/>
+              <w:jc w:val="center"/>
+              <w:rPr>
+                <w:sz w:val="20"/>
+                <w:szCs w:val="20"/>
+              </w:rPr>
+            </w:pPr>
+            <w:r>
+              <w:rPr>
+                <w:sz w:val="20"/>
+                <w:szCs w:val="20"/>
+                <w:rtl w:val="0"/>
+              </w:rPr>
+              <w:t xml:space="preserve">SSS-0013, SSS-0014, SSS-0015, SSS-0016, SSS-0017, SSS-0018</w:t>
             </w:r>
           </w:p>
         </w:tc>
@@ -596,42 +596,42 @@
                 <w:szCs w:val="20"/>
                 <w:rtl w:val="0"/>
               </w:rPr>
-              <w:t xml:space="preserve">Gerenciamento dos cancelamentos</w:t>
-            </w:r>
-          </w:p>
-        </w:tc>
-        <w:tc>
-          <w:tcPr>
-            <w:tcBorders>
-              <w:top w:color="cccccc" w:space="0" w:sz="6" w:val="single"/>
-              <w:left w:color="cccccc" w:space="0" w:sz="6" w:val="single"/>
-              <w:bottom w:color="000000" w:space="0" w:sz="6" w:val="single"/>
-              <w:right w:color="000000" w:space="0" w:sz="6" w:val="single"/>
-            </w:tcBorders>
-            <w:tcMar>
-              <w:top w:w="40.0" w:type="dxa"/>
-              <w:left w:w="40.0" w:type="dxa"/>
-              <w:bottom w:w="40.0" w:type="dxa"/>
-              <w:right w:w="40.0" w:type="dxa"/>
-            </w:tcMar>
-            <w:vAlign w:val="center"/>
-          </w:tcPr>
-          <w:p>
-            <w:pPr>
-              <w:widowControl w:val="0"/>
-              <w:jc w:val="center"/>
-              <w:rPr>
-                <w:sz w:val="20"/>
-                <w:szCs w:val="20"/>
-              </w:rPr>
-            </w:pPr>
-            <w:r>
-              <w:rPr>
-                <w:sz w:val="20"/>
-                <w:szCs w:val="20"/>
-                <w:rtl w:val="0"/>
-              </w:rPr>
-              <w:t xml:space="preserve">SSS-0002</w:t>
+              <w:t xml:space="preserve">Catálogo de produtos</w:t>
+            </w:r>
+          </w:p>
+        </w:tc>
+        <w:tc>
+          <w:tcPr>
+            <w:tcBorders>
+              <w:top w:color="cccccc" w:space="0" w:sz="6" w:val="single"/>
+              <w:left w:color="cccccc" w:space="0" w:sz="6" w:val="single"/>
+              <w:bottom w:color="000000" w:space="0" w:sz="6" w:val="single"/>
+              <w:right w:color="000000" w:space="0" w:sz="6" w:val="single"/>
+            </w:tcBorders>
+            <w:tcMar>
+              <w:top w:w="40.0" w:type="dxa"/>
+              <w:left w:w="40.0" w:type="dxa"/>
+              <w:bottom w:w="40.0" w:type="dxa"/>
+              <w:right w:w="40.0" w:type="dxa"/>
+            </w:tcMar>
+            <w:vAlign w:val="center"/>
+          </w:tcPr>
+          <w:p>
+            <w:pPr>
+              <w:widowControl w:val="0"/>
+              <w:jc w:val="center"/>
+              <w:rPr>
+                <w:sz w:val="20"/>
+                <w:szCs w:val="20"/>
+              </w:rPr>
+            </w:pPr>
+            <w:r>
+              <w:rPr>
+                <w:sz w:val="20"/>
+                <w:szCs w:val="20"/>
+                <w:rtl w:val="0"/>
+              </w:rPr>
+              <w:t xml:space="preserve">SSS-0001, SSS-0002, SSS-0003</w:t>
             </w:r>
           </w:p>
         </w:tc>
@@ -712,42 +712,42 @@
                 <w:szCs w:val="20"/>
                 <w:rtl w:val="0"/>
               </w:rPr>
-              <w:t xml:space="preserve">Gerenciamento de devoluções</w:t>
-            </w:r>
-          </w:p>
-        </w:tc>
-        <w:tc>
-          <w:tcPr>
-            <w:tcBorders>
-              <w:top w:color="cccccc" w:space="0" w:sz="6" w:val="single"/>
-              <w:left w:color="cccccc" w:space="0" w:sz="6" w:val="single"/>
-              <w:bottom w:color="000000" w:space="0" w:sz="6" w:val="single"/>
-              <w:right w:color="000000" w:space="0" w:sz="6" w:val="single"/>
-            </w:tcBorders>
-            <w:tcMar>
-              <w:top w:w="40.0" w:type="dxa"/>
-              <w:left w:w="40.0" w:type="dxa"/>
-              <w:bottom w:w="40.0" w:type="dxa"/>
-              <w:right w:w="40.0" w:type="dxa"/>
-            </w:tcMar>
-            <w:vAlign w:val="center"/>
-          </w:tcPr>
-          <w:p>
-            <w:pPr>
-              <w:widowControl w:val="0"/>
-              <w:jc w:val="center"/>
-              <w:rPr>
-                <w:sz w:val="20"/>
-                <w:szCs w:val="20"/>
-              </w:rPr>
-            </w:pPr>
-            <w:r>
-              <w:rPr>
-                <w:sz w:val="20"/>
-                <w:szCs w:val="20"/>
-                <w:rtl w:val="0"/>
-              </w:rPr>
-              <w:t xml:space="preserve">SSS-0002</w:t>
+              <w:t xml:space="preserve">Categorias de produtos</w:t>
+            </w:r>
+          </w:p>
+        </w:tc>
+        <w:tc>
+          <w:tcPr>
+            <w:tcBorders>
+              <w:top w:color="cccccc" w:space="0" w:sz="6" w:val="single"/>
+              <w:left w:color="cccccc" w:space="0" w:sz="6" w:val="single"/>
+              <w:bottom w:color="000000" w:space="0" w:sz="6" w:val="single"/>
+              <w:right w:color="000000" w:space="0" w:sz="6" w:val="single"/>
+            </w:tcBorders>
+            <w:tcMar>
+              <w:top w:w="40.0" w:type="dxa"/>
+              <w:left w:w="40.0" w:type="dxa"/>
+              <w:bottom w:w="40.0" w:type="dxa"/>
+              <w:right w:w="40.0" w:type="dxa"/>
+            </w:tcMar>
+            <w:vAlign w:val="center"/>
+          </w:tcPr>
+          <w:p>
+            <w:pPr>
+              <w:widowControl w:val="0"/>
+              <w:jc w:val="center"/>
+              <w:rPr>
+                <w:sz w:val="20"/>
+                <w:szCs w:val="20"/>
+              </w:rPr>
+            </w:pPr>
+            <w:r>
+              <w:rPr>
+                <w:sz w:val="20"/>
+                <w:szCs w:val="20"/>
+                <w:rtl w:val="0"/>
+              </w:rPr>
+              <w:t xml:space="preserve">SSS-0001, SSS-0002, SSS-0003</w:t>
             </w:r>
           </w:p>
         </w:tc>
@@ -828,42 +828,2246 @@
                 <w:szCs w:val="20"/>
                 <w:rtl w:val="0"/>
               </w:rPr>
-              <w:t xml:space="preserve">Manutenção de logística</w:t>
-            </w:r>
-          </w:p>
-        </w:tc>
-        <w:tc>
-          <w:tcPr>
-            <w:tcBorders>
-              <w:top w:color="cccccc" w:space="0" w:sz="6" w:val="single"/>
-              <w:left w:color="cccccc" w:space="0" w:sz="6" w:val="single"/>
-              <w:bottom w:color="000000" w:space="0" w:sz="6" w:val="single"/>
-              <w:right w:color="000000" w:space="0" w:sz="6" w:val="single"/>
-            </w:tcBorders>
-            <w:tcMar>
-              <w:top w:w="40.0" w:type="dxa"/>
-              <w:left w:w="40.0" w:type="dxa"/>
-              <w:bottom w:w="40.0" w:type="dxa"/>
-              <w:right w:w="40.0" w:type="dxa"/>
-            </w:tcMar>
-            <w:vAlign w:val="center"/>
-          </w:tcPr>
-          <w:p>
-            <w:pPr>
-              <w:widowControl w:val="0"/>
-              <w:jc w:val="center"/>
-              <w:rPr>
-                <w:sz w:val="20"/>
-                <w:szCs w:val="20"/>
-              </w:rPr>
-            </w:pPr>
-            <w:r>
-              <w:rPr>
-                <w:sz w:val="20"/>
-                <w:szCs w:val="20"/>
-                <w:rtl w:val="0"/>
-              </w:rPr>
-              <w:t xml:space="preserve">SSS-0001, SSS-0002, SSS-0003, SSS-0004, SSS-0005</w:t>
+              <w:t xml:space="preserve">Política de devolução</w:t>
+            </w:r>
+          </w:p>
+        </w:tc>
+        <w:tc>
+          <w:tcPr>
+            <w:tcBorders>
+              <w:top w:color="cccccc" w:space="0" w:sz="6" w:val="single"/>
+              <w:left w:color="cccccc" w:space="0" w:sz="6" w:val="single"/>
+              <w:bottom w:color="000000" w:space="0" w:sz="6" w:val="single"/>
+              <w:right w:color="000000" w:space="0" w:sz="6" w:val="single"/>
+            </w:tcBorders>
+            <w:tcMar>
+              <w:top w:w="40.0" w:type="dxa"/>
+              <w:left w:w="40.0" w:type="dxa"/>
+              <w:bottom w:w="40.0" w:type="dxa"/>
+              <w:right w:w="40.0" w:type="dxa"/>
+            </w:tcMar>
+            <w:vAlign w:val="center"/>
+          </w:tcPr>
+          <w:p>
+            <w:pPr>
+              <w:widowControl w:val="0"/>
+              <w:jc w:val="center"/>
+              <w:rPr>
+                <w:sz w:val="20"/>
+                <w:szCs w:val="20"/>
+              </w:rPr>
+            </w:pPr>
+            <w:r>
+              <w:rPr>
+                <w:sz w:val="20"/>
+                <w:szCs w:val="20"/>
+                <w:rtl w:val="0"/>
+              </w:rPr>
+              <w:t xml:space="preserve">SSS-0021</w:t>
+            </w:r>
+          </w:p>
+        </w:tc>
+      </w:tr>
+      <w:tr>
+        <w:trPr>
+          <w:trHeight w:val="780" w:hRule="atLeast"/>
+        </w:trPr>
+        <w:tc>
+          <w:tcPr>
+            <w:tcBorders>
+              <w:top w:color="cccccc" w:space="0" w:sz="6" w:val="single"/>
+              <w:left w:color="000000" w:space="0" w:sz="6" w:val="single"/>
+              <w:bottom w:color="000000" w:space="0" w:sz="6" w:val="single"/>
+              <w:right w:color="000000" w:space="0" w:sz="6" w:val="single"/>
+            </w:tcBorders>
+            <w:tcMar>
+              <w:top w:w="40.0" w:type="dxa"/>
+              <w:left w:w="40.0" w:type="dxa"/>
+              <w:bottom w:w="40.0" w:type="dxa"/>
+              <w:right w:w="40.0" w:type="dxa"/>
+            </w:tcMar>
+            <w:vAlign w:val="center"/>
+          </w:tcPr>
+          <w:p>
+            <w:pPr>
+              <w:widowControl w:val="0"/>
+              <w:jc w:val="center"/>
+              <w:rPr>
+                <w:sz w:val="20"/>
+                <w:szCs w:val="20"/>
+              </w:rPr>
+            </w:pPr>
+            <w:r>
+              <w:rPr>
+                <w:b w:val="1"/>
+                <w:sz w:val="20"/>
+                <w:szCs w:val="20"/>
+                <w:rtl w:val="0"/>
+              </w:rPr>
+              <w:t xml:space="preserve">7</w:t>
+            </w:r>
+            <w:r>
+              <w:rPr>
+                <w:rtl w:val="0"/>
+              </w:rPr>
+            </w:r>
+          </w:p>
+        </w:tc>
+        <w:tc>
+          <w:tcPr>
+            <w:tcBorders>
+              <w:top w:color="cccccc" w:space="0" w:sz="6" w:val="single"/>
+              <w:left w:color="cccccc" w:space="0" w:sz="6" w:val="single"/>
+              <w:bottom w:color="000000" w:space="0" w:sz="6" w:val="single"/>
+              <w:right w:color="000000" w:space="0" w:sz="6" w:val="single"/>
+            </w:tcBorders>
+            <w:tcMar>
+              <w:top w:w="40.0" w:type="dxa"/>
+              <w:left w:w="40.0" w:type="dxa"/>
+              <w:bottom w:w="40.0" w:type="dxa"/>
+              <w:right w:w="40.0" w:type="dxa"/>
+            </w:tcMar>
+            <w:vAlign w:val="center"/>
+          </w:tcPr>
+          <w:p>
+            <w:pPr>
+              <w:widowControl w:val="0"/>
+              <w:jc w:val="center"/>
+              <w:rPr>
+                <w:sz w:val="20"/>
+                <w:szCs w:val="20"/>
+              </w:rPr>
+            </w:pPr>
+            <w:r>
+              <w:rPr>
+                <w:sz w:val="20"/>
+                <w:szCs w:val="20"/>
+                <w:rtl w:val="0"/>
+              </w:rPr>
+              <w:t xml:space="preserve">Política de cancelamento</w:t>
+            </w:r>
+          </w:p>
+        </w:tc>
+        <w:tc>
+          <w:tcPr>
+            <w:tcBorders>
+              <w:top w:color="cccccc" w:space="0" w:sz="6" w:val="single"/>
+              <w:left w:color="cccccc" w:space="0" w:sz="6" w:val="single"/>
+              <w:bottom w:color="000000" w:space="0" w:sz="6" w:val="single"/>
+              <w:right w:color="000000" w:space="0" w:sz="6" w:val="single"/>
+            </w:tcBorders>
+            <w:tcMar>
+              <w:top w:w="40.0" w:type="dxa"/>
+              <w:left w:w="40.0" w:type="dxa"/>
+              <w:bottom w:w="40.0" w:type="dxa"/>
+              <w:right w:w="40.0" w:type="dxa"/>
+            </w:tcMar>
+            <w:vAlign w:val="center"/>
+          </w:tcPr>
+          <w:p>
+            <w:pPr>
+              <w:widowControl w:val="0"/>
+              <w:jc w:val="center"/>
+              <w:rPr>
+                <w:sz w:val="20"/>
+                <w:szCs w:val="20"/>
+              </w:rPr>
+            </w:pPr>
+            <w:r>
+              <w:rPr>
+                <w:sz w:val="20"/>
+                <w:szCs w:val="20"/>
+                <w:rtl w:val="0"/>
+              </w:rPr>
+              <w:t xml:space="preserve">SSS-0019, SSS-0020</w:t>
+            </w:r>
+          </w:p>
+        </w:tc>
+      </w:tr>
+      <w:tr>
+        <w:trPr>
+          <w:trHeight w:val="780" w:hRule="atLeast"/>
+        </w:trPr>
+        <w:tc>
+          <w:tcPr>
+            <w:tcBorders>
+              <w:top w:color="cccccc" w:space="0" w:sz="6" w:val="single"/>
+              <w:left w:color="000000" w:space="0" w:sz="6" w:val="single"/>
+              <w:bottom w:color="000000" w:space="0" w:sz="6" w:val="single"/>
+              <w:right w:color="000000" w:space="0" w:sz="6" w:val="single"/>
+            </w:tcBorders>
+            <w:tcMar>
+              <w:top w:w="40.0" w:type="dxa"/>
+              <w:left w:w="40.0" w:type="dxa"/>
+              <w:bottom w:w="40.0" w:type="dxa"/>
+              <w:right w:w="40.0" w:type="dxa"/>
+            </w:tcMar>
+            <w:vAlign w:val="center"/>
+          </w:tcPr>
+          <w:p>
+            <w:pPr>
+              <w:widowControl w:val="0"/>
+              <w:jc w:val="center"/>
+              <w:rPr>
+                <w:sz w:val="20"/>
+                <w:szCs w:val="20"/>
+              </w:rPr>
+            </w:pPr>
+            <w:r>
+              <w:rPr>
+                <w:b w:val="1"/>
+                <w:sz w:val="20"/>
+                <w:szCs w:val="20"/>
+                <w:rtl w:val="0"/>
+              </w:rPr>
+              <w:t xml:space="preserve">8</w:t>
+            </w:r>
+            <w:r>
+              <w:rPr>
+                <w:rtl w:val="0"/>
+              </w:rPr>
+            </w:r>
+          </w:p>
+        </w:tc>
+        <w:tc>
+          <w:tcPr>
+            <w:tcBorders>
+              <w:top w:color="cccccc" w:space="0" w:sz="6" w:val="single"/>
+              <w:left w:color="cccccc" w:space="0" w:sz="6" w:val="single"/>
+              <w:bottom w:color="000000" w:space="0" w:sz="6" w:val="single"/>
+              <w:right w:color="000000" w:space="0" w:sz="6" w:val="single"/>
+            </w:tcBorders>
+            <w:tcMar>
+              <w:top w:w="40.0" w:type="dxa"/>
+              <w:left w:w="40.0" w:type="dxa"/>
+              <w:bottom w:w="40.0" w:type="dxa"/>
+              <w:right w:w="40.0" w:type="dxa"/>
+            </w:tcMar>
+            <w:vAlign w:val="center"/>
+          </w:tcPr>
+          <w:p>
+            <w:pPr>
+              <w:widowControl w:val="0"/>
+              <w:jc w:val="center"/>
+              <w:rPr>
+                <w:sz w:val="20"/>
+                <w:szCs w:val="20"/>
+              </w:rPr>
+            </w:pPr>
+            <w:r>
+              <w:rPr>
+                <w:sz w:val="20"/>
+                <w:szCs w:val="20"/>
+                <w:rtl w:val="0"/>
+              </w:rPr>
+              <w:t xml:space="preserve">Cadastro para compra</w:t>
+            </w:r>
+          </w:p>
+        </w:tc>
+        <w:tc>
+          <w:tcPr>
+            <w:tcBorders>
+              <w:top w:color="cccccc" w:space="0" w:sz="6" w:val="single"/>
+              <w:left w:color="cccccc" w:space="0" w:sz="6" w:val="single"/>
+              <w:bottom w:color="000000" w:space="0" w:sz="6" w:val="single"/>
+              <w:right w:color="000000" w:space="0" w:sz="6" w:val="single"/>
+            </w:tcBorders>
+            <w:tcMar>
+              <w:top w:w="40.0" w:type="dxa"/>
+              <w:left w:w="40.0" w:type="dxa"/>
+              <w:bottom w:w="40.0" w:type="dxa"/>
+              <w:right w:w="40.0" w:type="dxa"/>
+            </w:tcMar>
+            <w:vAlign w:val="center"/>
+          </w:tcPr>
+          <w:p>
+            <w:pPr>
+              <w:widowControl w:val="0"/>
+              <w:jc w:val="center"/>
+              <w:rPr>
+                <w:sz w:val="20"/>
+                <w:szCs w:val="20"/>
+              </w:rPr>
+            </w:pPr>
+            <w:r>
+              <w:rPr>
+                <w:sz w:val="20"/>
+                <w:szCs w:val="20"/>
+                <w:rtl w:val="0"/>
+              </w:rPr>
+              <w:t xml:space="preserve">SSS-0003, SSS-0010</w:t>
+            </w:r>
+          </w:p>
+        </w:tc>
+      </w:tr>
+      <w:tr>
+        <w:trPr>
+          <w:trHeight w:val="780" w:hRule="atLeast"/>
+        </w:trPr>
+        <w:tc>
+          <w:tcPr>
+            <w:tcBorders>
+              <w:top w:color="cccccc" w:space="0" w:sz="6" w:val="single"/>
+              <w:left w:color="000000" w:space="0" w:sz="6" w:val="single"/>
+              <w:bottom w:color="000000" w:space="0" w:sz="6" w:val="single"/>
+              <w:right w:color="000000" w:space="0" w:sz="6" w:val="single"/>
+            </w:tcBorders>
+            <w:tcMar>
+              <w:top w:w="40.0" w:type="dxa"/>
+              <w:left w:w="40.0" w:type="dxa"/>
+              <w:bottom w:w="40.0" w:type="dxa"/>
+              <w:right w:w="40.0" w:type="dxa"/>
+            </w:tcMar>
+            <w:vAlign w:val="center"/>
+          </w:tcPr>
+          <w:p>
+            <w:pPr>
+              <w:widowControl w:val="0"/>
+              <w:jc w:val="center"/>
+              <w:rPr>
+                <w:sz w:val="20"/>
+                <w:szCs w:val="20"/>
+              </w:rPr>
+            </w:pPr>
+            <w:r>
+              <w:rPr>
+                <w:b w:val="1"/>
+                <w:sz w:val="20"/>
+                <w:szCs w:val="20"/>
+                <w:rtl w:val="0"/>
+              </w:rPr>
+              <w:t xml:space="preserve">9</w:t>
+            </w:r>
+            <w:r>
+              <w:rPr>
+                <w:rtl w:val="0"/>
+              </w:rPr>
+            </w:r>
+          </w:p>
+        </w:tc>
+        <w:tc>
+          <w:tcPr>
+            <w:tcBorders>
+              <w:top w:color="cccccc" w:space="0" w:sz="6" w:val="single"/>
+              <w:left w:color="cccccc" w:space="0" w:sz="6" w:val="single"/>
+              <w:bottom w:color="000000" w:space="0" w:sz="6" w:val="single"/>
+              <w:right w:color="000000" w:space="0" w:sz="6" w:val="single"/>
+            </w:tcBorders>
+            <w:tcMar>
+              <w:top w:w="40.0" w:type="dxa"/>
+              <w:left w:w="40.0" w:type="dxa"/>
+              <w:bottom w:w="40.0" w:type="dxa"/>
+              <w:right w:w="40.0" w:type="dxa"/>
+            </w:tcMar>
+            <w:vAlign w:val="center"/>
+          </w:tcPr>
+          <w:p>
+            <w:pPr>
+              <w:widowControl w:val="0"/>
+              <w:jc w:val="center"/>
+              <w:rPr>
+                <w:sz w:val="20"/>
+                <w:szCs w:val="20"/>
+              </w:rPr>
+            </w:pPr>
+            <w:r>
+              <w:rPr>
+                <w:sz w:val="20"/>
+                <w:szCs w:val="20"/>
+                <w:rtl w:val="0"/>
+              </w:rPr>
+              <w:t xml:space="preserve">Registros de fretes</w:t>
+            </w:r>
+          </w:p>
+        </w:tc>
+        <w:tc>
+          <w:tcPr>
+            <w:tcBorders>
+              <w:top w:color="cccccc" w:space="0" w:sz="6" w:val="single"/>
+              <w:left w:color="cccccc" w:space="0" w:sz="6" w:val="single"/>
+              <w:bottom w:color="000000" w:space="0" w:sz="6" w:val="single"/>
+              <w:right w:color="000000" w:space="0" w:sz="6" w:val="single"/>
+            </w:tcBorders>
+            <w:tcMar>
+              <w:top w:w="40.0" w:type="dxa"/>
+              <w:left w:w="40.0" w:type="dxa"/>
+              <w:bottom w:w="40.0" w:type="dxa"/>
+              <w:right w:w="40.0" w:type="dxa"/>
+            </w:tcMar>
+            <w:vAlign w:val="center"/>
+          </w:tcPr>
+          <w:p>
+            <w:pPr>
+              <w:widowControl w:val="0"/>
+              <w:jc w:val="center"/>
+              <w:rPr>
+                <w:sz w:val="20"/>
+                <w:szCs w:val="20"/>
+              </w:rPr>
+            </w:pPr>
+            <w:r>
+              <w:rPr>
+                <w:sz w:val="20"/>
+                <w:szCs w:val="20"/>
+                <w:rtl w:val="0"/>
+              </w:rPr>
+              <w:t xml:space="preserve">SSS-0005</w:t>
+            </w:r>
+          </w:p>
+        </w:tc>
+      </w:tr>
+      <w:tr>
+        <w:trPr>
+          <w:trHeight w:val="780" w:hRule="atLeast"/>
+        </w:trPr>
+        <w:tc>
+          <w:tcPr>
+            <w:tcBorders>
+              <w:top w:color="cccccc" w:space="0" w:sz="6" w:val="single"/>
+              <w:left w:color="000000" w:space="0" w:sz="6" w:val="single"/>
+              <w:bottom w:color="000000" w:space="0" w:sz="6" w:val="single"/>
+              <w:right w:color="000000" w:space="0" w:sz="6" w:val="single"/>
+            </w:tcBorders>
+            <w:tcMar>
+              <w:top w:w="40.0" w:type="dxa"/>
+              <w:left w:w="40.0" w:type="dxa"/>
+              <w:bottom w:w="40.0" w:type="dxa"/>
+              <w:right w:w="40.0" w:type="dxa"/>
+            </w:tcMar>
+            <w:vAlign w:val="center"/>
+          </w:tcPr>
+          <w:p>
+            <w:pPr>
+              <w:widowControl w:val="0"/>
+              <w:jc w:val="center"/>
+              <w:rPr>
+                <w:sz w:val="20"/>
+                <w:szCs w:val="20"/>
+              </w:rPr>
+            </w:pPr>
+            <w:r>
+              <w:rPr>
+                <w:b w:val="1"/>
+                <w:sz w:val="20"/>
+                <w:szCs w:val="20"/>
+                <w:rtl w:val="0"/>
+              </w:rPr>
+              <w:t xml:space="preserve">10</w:t>
+            </w:r>
+            <w:r>
+              <w:rPr>
+                <w:rtl w:val="0"/>
+              </w:rPr>
+            </w:r>
+          </w:p>
+        </w:tc>
+        <w:tc>
+          <w:tcPr>
+            <w:tcBorders>
+              <w:top w:color="cccccc" w:space="0" w:sz="6" w:val="single"/>
+              <w:left w:color="cccccc" w:space="0" w:sz="6" w:val="single"/>
+              <w:bottom w:color="000000" w:space="0" w:sz="6" w:val="single"/>
+              <w:right w:color="000000" w:space="0" w:sz="6" w:val="single"/>
+            </w:tcBorders>
+            <w:tcMar>
+              <w:top w:w="40.0" w:type="dxa"/>
+              <w:left w:w="40.0" w:type="dxa"/>
+              <w:bottom w:w="40.0" w:type="dxa"/>
+              <w:right w:w="40.0" w:type="dxa"/>
+            </w:tcMar>
+            <w:vAlign w:val="center"/>
+          </w:tcPr>
+          <w:p>
+            <w:pPr>
+              <w:widowControl w:val="0"/>
+              <w:jc w:val="center"/>
+              <w:rPr>
+                <w:sz w:val="20"/>
+                <w:szCs w:val="20"/>
+              </w:rPr>
+            </w:pPr>
+            <w:r>
+              <w:rPr>
+                <w:sz w:val="20"/>
+                <w:szCs w:val="20"/>
+                <w:rtl w:val="0"/>
+              </w:rPr>
+              <w:t xml:space="preserve">Política de privacidade</w:t>
+            </w:r>
+          </w:p>
+        </w:tc>
+        <w:tc>
+          <w:tcPr>
+            <w:tcBorders>
+              <w:top w:color="cccccc" w:space="0" w:sz="6" w:val="single"/>
+              <w:left w:color="cccccc" w:space="0" w:sz="6" w:val="single"/>
+              <w:bottom w:color="000000" w:space="0" w:sz="6" w:val="single"/>
+              <w:right w:color="000000" w:space="0" w:sz="6" w:val="single"/>
+            </w:tcBorders>
+            <w:tcMar>
+              <w:top w:w="40.0" w:type="dxa"/>
+              <w:left w:w="40.0" w:type="dxa"/>
+              <w:bottom w:w="40.0" w:type="dxa"/>
+              <w:right w:w="40.0" w:type="dxa"/>
+            </w:tcMar>
+            <w:vAlign w:val="center"/>
+          </w:tcPr>
+          <w:p>
+            <w:pPr>
+              <w:widowControl w:val="0"/>
+              <w:jc w:val="center"/>
+              <w:rPr>
+                <w:sz w:val="20"/>
+                <w:szCs w:val="20"/>
+              </w:rPr>
+            </w:pPr>
+            <w:r>
+              <w:rPr>
+                <w:sz w:val="20"/>
+                <w:szCs w:val="20"/>
+                <w:rtl w:val="0"/>
+              </w:rPr>
+              <w:t xml:space="preserve">SSS-0004, SSS-0010</w:t>
+            </w:r>
+          </w:p>
+        </w:tc>
+      </w:tr>
+      <w:tr>
+        <w:trPr>
+          <w:trHeight w:val="780" w:hRule="atLeast"/>
+        </w:trPr>
+        <w:tc>
+          <w:tcPr>
+            <w:tcBorders>
+              <w:top w:color="cccccc" w:space="0" w:sz="6" w:val="single"/>
+              <w:left w:color="000000" w:space="0" w:sz="6" w:val="single"/>
+              <w:bottom w:color="000000" w:space="0" w:sz="6" w:val="single"/>
+              <w:right w:color="000000" w:space="0" w:sz="6" w:val="single"/>
+            </w:tcBorders>
+            <w:tcMar>
+              <w:top w:w="40.0" w:type="dxa"/>
+              <w:left w:w="40.0" w:type="dxa"/>
+              <w:bottom w:w="40.0" w:type="dxa"/>
+              <w:right w:w="40.0" w:type="dxa"/>
+            </w:tcMar>
+            <w:vAlign w:val="center"/>
+          </w:tcPr>
+          <w:p>
+            <w:pPr>
+              <w:widowControl w:val="0"/>
+              <w:jc w:val="center"/>
+              <w:rPr>
+                <w:sz w:val="20"/>
+                <w:szCs w:val="20"/>
+              </w:rPr>
+            </w:pPr>
+            <w:r>
+              <w:rPr>
+                <w:b w:val="1"/>
+                <w:sz w:val="20"/>
+                <w:szCs w:val="20"/>
+                <w:rtl w:val="0"/>
+              </w:rPr>
+              <w:t xml:space="preserve">11</w:t>
+            </w:r>
+            <w:r>
+              <w:rPr>
+                <w:rtl w:val="0"/>
+              </w:rPr>
+            </w:r>
+          </w:p>
+        </w:tc>
+        <w:tc>
+          <w:tcPr>
+            <w:tcBorders>
+              <w:top w:color="cccccc" w:space="0" w:sz="6" w:val="single"/>
+              <w:left w:color="cccccc" w:space="0" w:sz="6" w:val="single"/>
+              <w:bottom w:color="000000" w:space="0" w:sz="6" w:val="single"/>
+              <w:right w:color="000000" w:space="0" w:sz="6" w:val="single"/>
+            </w:tcBorders>
+            <w:tcMar>
+              <w:top w:w="40.0" w:type="dxa"/>
+              <w:left w:w="40.0" w:type="dxa"/>
+              <w:bottom w:w="40.0" w:type="dxa"/>
+              <w:right w:w="40.0" w:type="dxa"/>
+            </w:tcMar>
+            <w:vAlign w:val="center"/>
+          </w:tcPr>
+          <w:p>
+            <w:pPr>
+              <w:widowControl w:val="0"/>
+              <w:jc w:val="center"/>
+              <w:rPr>
+                <w:sz w:val="20"/>
+                <w:szCs w:val="20"/>
+              </w:rPr>
+            </w:pPr>
+            <w:r>
+              <w:rPr>
+                <w:sz w:val="20"/>
+                <w:szCs w:val="20"/>
+                <w:rtl w:val="0"/>
+              </w:rPr>
+              <w:t xml:space="preserve">Avaliação de produtos</w:t>
+            </w:r>
+          </w:p>
+        </w:tc>
+        <w:tc>
+          <w:tcPr>
+            <w:tcBorders>
+              <w:top w:color="cccccc" w:space="0" w:sz="6" w:val="single"/>
+              <w:left w:color="cccccc" w:space="0" w:sz="6" w:val="single"/>
+              <w:bottom w:color="000000" w:space="0" w:sz="6" w:val="single"/>
+              <w:right w:color="000000" w:space="0" w:sz="6" w:val="single"/>
+            </w:tcBorders>
+            <w:tcMar>
+              <w:top w:w="40.0" w:type="dxa"/>
+              <w:left w:w="40.0" w:type="dxa"/>
+              <w:bottom w:w="40.0" w:type="dxa"/>
+              <w:right w:w="40.0" w:type="dxa"/>
+            </w:tcMar>
+            <w:vAlign w:val="center"/>
+          </w:tcPr>
+          <w:p>
+            <w:pPr>
+              <w:widowControl w:val="0"/>
+              <w:jc w:val="center"/>
+              <w:rPr>
+                <w:sz w:val="20"/>
+                <w:szCs w:val="20"/>
+              </w:rPr>
+            </w:pPr>
+            <w:r>
+              <w:rPr>
+                <w:sz w:val="20"/>
+                <w:szCs w:val="20"/>
+                <w:rtl w:val="0"/>
+              </w:rPr>
+              <w:t xml:space="preserve">SSS-0001</w:t>
+            </w:r>
+          </w:p>
+        </w:tc>
+      </w:tr>
+      <w:tr>
+        <w:trPr>
+          <w:trHeight w:val="780" w:hRule="atLeast"/>
+        </w:trPr>
+        <w:tc>
+          <w:tcPr>
+            <w:tcBorders>
+              <w:top w:color="cccccc" w:space="0" w:sz="6" w:val="single"/>
+              <w:left w:color="000000" w:space="0" w:sz="6" w:val="single"/>
+              <w:bottom w:color="000000" w:space="0" w:sz="6" w:val="single"/>
+              <w:right w:color="000000" w:space="0" w:sz="6" w:val="single"/>
+            </w:tcBorders>
+            <w:tcMar>
+              <w:top w:w="40.0" w:type="dxa"/>
+              <w:left w:w="40.0" w:type="dxa"/>
+              <w:bottom w:w="40.0" w:type="dxa"/>
+              <w:right w:w="40.0" w:type="dxa"/>
+            </w:tcMar>
+            <w:vAlign w:val="center"/>
+          </w:tcPr>
+          <w:p>
+            <w:pPr>
+              <w:widowControl w:val="0"/>
+              <w:jc w:val="center"/>
+              <w:rPr>
+                <w:sz w:val="20"/>
+                <w:szCs w:val="20"/>
+              </w:rPr>
+            </w:pPr>
+            <w:r>
+              <w:rPr>
+                <w:b w:val="1"/>
+                <w:sz w:val="20"/>
+                <w:szCs w:val="20"/>
+                <w:rtl w:val="0"/>
+              </w:rPr>
+              <w:t xml:space="preserve">12</w:t>
+            </w:r>
+            <w:r>
+              <w:rPr>
+                <w:rtl w:val="0"/>
+              </w:rPr>
+            </w:r>
+          </w:p>
+        </w:tc>
+        <w:tc>
+          <w:tcPr>
+            <w:tcBorders>
+              <w:top w:color="cccccc" w:space="0" w:sz="6" w:val="single"/>
+              <w:left w:color="cccccc" w:space="0" w:sz="6" w:val="single"/>
+              <w:bottom w:color="000000" w:space="0" w:sz="6" w:val="single"/>
+              <w:right w:color="000000" w:space="0" w:sz="6" w:val="single"/>
+            </w:tcBorders>
+            <w:tcMar>
+              <w:top w:w="40.0" w:type="dxa"/>
+              <w:left w:w="40.0" w:type="dxa"/>
+              <w:bottom w:w="40.0" w:type="dxa"/>
+              <w:right w:w="40.0" w:type="dxa"/>
+            </w:tcMar>
+            <w:vAlign w:val="center"/>
+          </w:tcPr>
+          <w:p>
+            <w:pPr>
+              <w:widowControl w:val="0"/>
+              <w:jc w:val="center"/>
+              <w:rPr>
+                <w:sz w:val="20"/>
+                <w:szCs w:val="20"/>
+              </w:rPr>
+            </w:pPr>
+            <w:r>
+              <w:rPr>
+                <w:sz w:val="20"/>
+                <w:szCs w:val="20"/>
+                <w:rtl w:val="0"/>
+              </w:rPr>
+              <w:t xml:space="preserve">Login do cliente</w:t>
+            </w:r>
+          </w:p>
+        </w:tc>
+        <w:tc>
+          <w:tcPr>
+            <w:tcBorders>
+              <w:top w:color="cccccc" w:space="0" w:sz="6" w:val="single"/>
+              <w:left w:color="cccccc" w:space="0" w:sz="6" w:val="single"/>
+              <w:bottom w:color="000000" w:space="0" w:sz="6" w:val="single"/>
+              <w:right w:color="000000" w:space="0" w:sz="6" w:val="single"/>
+            </w:tcBorders>
+            <w:tcMar>
+              <w:top w:w="40.0" w:type="dxa"/>
+              <w:left w:w="40.0" w:type="dxa"/>
+              <w:bottom w:w="40.0" w:type="dxa"/>
+              <w:right w:w="40.0" w:type="dxa"/>
+            </w:tcMar>
+            <w:vAlign w:val="center"/>
+          </w:tcPr>
+          <w:p>
+            <w:pPr>
+              <w:widowControl w:val="0"/>
+              <w:jc w:val="center"/>
+              <w:rPr>
+                <w:sz w:val="20"/>
+                <w:szCs w:val="20"/>
+              </w:rPr>
+            </w:pPr>
+            <w:r>
+              <w:rPr>
+                <w:sz w:val="20"/>
+                <w:szCs w:val="20"/>
+                <w:rtl w:val="0"/>
+              </w:rPr>
+              <w:t xml:space="preserve">SSS-0001, SSS-0003</w:t>
+            </w:r>
+          </w:p>
+        </w:tc>
+      </w:tr>
+      <w:tr>
+        <w:trPr>
+          <w:trHeight w:val="780" w:hRule="atLeast"/>
+        </w:trPr>
+        <w:tc>
+          <w:tcPr>
+            <w:tcBorders>
+              <w:top w:color="cccccc" w:space="0" w:sz="6" w:val="single"/>
+              <w:left w:color="000000" w:space="0" w:sz="6" w:val="single"/>
+              <w:bottom w:color="000000" w:space="0" w:sz="6" w:val="single"/>
+              <w:right w:color="000000" w:space="0" w:sz="6" w:val="single"/>
+            </w:tcBorders>
+            <w:tcMar>
+              <w:top w:w="40.0" w:type="dxa"/>
+              <w:left w:w="40.0" w:type="dxa"/>
+              <w:bottom w:w="40.0" w:type="dxa"/>
+              <w:right w:w="40.0" w:type="dxa"/>
+            </w:tcMar>
+            <w:vAlign w:val="center"/>
+          </w:tcPr>
+          <w:p>
+            <w:pPr>
+              <w:widowControl w:val="0"/>
+              <w:jc w:val="center"/>
+              <w:rPr>
+                <w:sz w:val="20"/>
+                <w:szCs w:val="20"/>
+              </w:rPr>
+            </w:pPr>
+            <w:r>
+              <w:rPr>
+                <w:b w:val="1"/>
+                <w:sz w:val="20"/>
+                <w:szCs w:val="20"/>
+                <w:rtl w:val="0"/>
+              </w:rPr>
+              <w:t xml:space="preserve">13</w:t>
+            </w:r>
+            <w:r>
+              <w:rPr>
+                <w:rtl w:val="0"/>
+              </w:rPr>
+            </w:r>
+          </w:p>
+        </w:tc>
+        <w:tc>
+          <w:tcPr>
+            <w:tcBorders>
+              <w:top w:color="cccccc" w:space="0" w:sz="6" w:val="single"/>
+              <w:left w:color="cccccc" w:space="0" w:sz="6" w:val="single"/>
+              <w:bottom w:color="000000" w:space="0" w:sz="6" w:val="single"/>
+              <w:right w:color="000000" w:space="0" w:sz="6" w:val="single"/>
+            </w:tcBorders>
+            <w:tcMar>
+              <w:top w:w="40.0" w:type="dxa"/>
+              <w:left w:w="40.0" w:type="dxa"/>
+              <w:bottom w:w="40.0" w:type="dxa"/>
+              <w:right w:w="40.0" w:type="dxa"/>
+            </w:tcMar>
+            <w:vAlign w:val="center"/>
+          </w:tcPr>
+          <w:p>
+            <w:pPr>
+              <w:widowControl w:val="0"/>
+              <w:jc w:val="center"/>
+              <w:rPr>
+                <w:sz w:val="20"/>
+                <w:szCs w:val="20"/>
+              </w:rPr>
+            </w:pPr>
+            <w:r>
+              <w:rPr>
+                <w:sz w:val="20"/>
+                <w:szCs w:val="20"/>
+                <w:rtl w:val="0"/>
+              </w:rPr>
+              <w:t xml:space="preserve">Disponibilidade de estoque</w:t>
+            </w:r>
+          </w:p>
+        </w:tc>
+        <w:tc>
+          <w:tcPr>
+            <w:tcBorders>
+              <w:top w:color="cccccc" w:space="0" w:sz="6" w:val="single"/>
+              <w:left w:color="cccccc" w:space="0" w:sz="6" w:val="single"/>
+              <w:bottom w:color="000000" w:space="0" w:sz="6" w:val="single"/>
+              <w:right w:color="000000" w:space="0" w:sz="6" w:val="single"/>
+            </w:tcBorders>
+            <w:tcMar>
+              <w:top w:w="40.0" w:type="dxa"/>
+              <w:left w:w="40.0" w:type="dxa"/>
+              <w:bottom w:w="40.0" w:type="dxa"/>
+              <w:right w:w="40.0" w:type="dxa"/>
+            </w:tcMar>
+            <w:vAlign w:val="center"/>
+          </w:tcPr>
+          <w:p>
+            <w:pPr>
+              <w:widowControl w:val="0"/>
+              <w:jc w:val="center"/>
+              <w:rPr>
+                <w:sz w:val="20"/>
+                <w:szCs w:val="20"/>
+              </w:rPr>
+            </w:pPr>
+            <w:r>
+              <w:rPr>
+                <w:sz w:val="20"/>
+                <w:szCs w:val="20"/>
+                <w:rtl w:val="0"/>
+              </w:rPr>
+              <w:t xml:space="preserve">SSS-0002</w:t>
+            </w:r>
+          </w:p>
+        </w:tc>
+      </w:tr>
+      <w:tr>
+        <w:trPr>
+          <w:trHeight w:val="780" w:hRule="atLeast"/>
+        </w:trPr>
+        <w:tc>
+          <w:tcPr>
+            <w:tcBorders>
+              <w:top w:color="cccccc" w:space="0" w:sz="6" w:val="single"/>
+              <w:left w:color="000000" w:space="0" w:sz="6" w:val="single"/>
+              <w:bottom w:color="000000" w:space="0" w:sz="6" w:val="single"/>
+              <w:right w:color="000000" w:space="0" w:sz="6" w:val="single"/>
+            </w:tcBorders>
+            <w:tcMar>
+              <w:top w:w="40.0" w:type="dxa"/>
+              <w:left w:w="40.0" w:type="dxa"/>
+              <w:bottom w:w="40.0" w:type="dxa"/>
+              <w:right w:w="40.0" w:type="dxa"/>
+            </w:tcMar>
+            <w:vAlign w:val="center"/>
+          </w:tcPr>
+          <w:p>
+            <w:pPr>
+              <w:widowControl w:val="0"/>
+              <w:jc w:val="center"/>
+              <w:rPr>
+                <w:sz w:val="20"/>
+                <w:szCs w:val="20"/>
+              </w:rPr>
+            </w:pPr>
+            <w:r>
+              <w:rPr>
+                <w:b w:val="1"/>
+                <w:sz w:val="20"/>
+                <w:szCs w:val="20"/>
+                <w:rtl w:val="0"/>
+              </w:rPr>
+              <w:t xml:space="preserve">14</w:t>
+            </w:r>
+            <w:r>
+              <w:rPr>
+                <w:rtl w:val="0"/>
+              </w:rPr>
+            </w:r>
+          </w:p>
+        </w:tc>
+        <w:tc>
+          <w:tcPr>
+            <w:tcBorders>
+              <w:top w:color="cccccc" w:space="0" w:sz="6" w:val="single"/>
+              <w:left w:color="cccccc" w:space="0" w:sz="6" w:val="single"/>
+              <w:bottom w:color="000000" w:space="0" w:sz="6" w:val="single"/>
+              <w:right w:color="000000" w:space="0" w:sz="6" w:val="single"/>
+            </w:tcBorders>
+            <w:tcMar>
+              <w:top w:w="40.0" w:type="dxa"/>
+              <w:left w:w="40.0" w:type="dxa"/>
+              <w:bottom w:w="40.0" w:type="dxa"/>
+              <w:right w:w="40.0" w:type="dxa"/>
+            </w:tcMar>
+            <w:vAlign w:val="center"/>
+          </w:tcPr>
+          <w:p>
+            <w:pPr>
+              <w:widowControl w:val="0"/>
+              <w:jc w:val="center"/>
+              <w:rPr>
+                <w:sz w:val="20"/>
+                <w:szCs w:val="20"/>
+              </w:rPr>
+            </w:pPr>
+            <w:r>
+              <w:rPr>
+                <w:sz w:val="20"/>
+                <w:szCs w:val="20"/>
+                <w:rtl w:val="0"/>
+              </w:rPr>
+              <w:t xml:space="preserve">Venda de produtos</w:t>
+            </w:r>
+          </w:p>
+        </w:tc>
+        <w:tc>
+          <w:tcPr>
+            <w:tcBorders>
+              <w:top w:color="cccccc" w:space="0" w:sz="6" w:val="single"/>
+              <w:left w:color="cccccc" w:space="0" w:sz="6" w:val="single"/>
+              <w:bottom w:color="000000" w:space="0" w:sz="6" w:val="single"/>
+              <w:right w:color="000000" w:space="0" w:sz="6" w:val="single"/>
+            </w:tcBorders>
+            <w:tcMar>
+              <w:top w:w="40.0" w:type="dxa"/>
+              <w:left w:w="40.0" w:type="dxa"/>
+              <w:bottom w:w="40.0" w:type="dxa"/>
+              <w:right w:w="40.0" w:type="dxa"/>
+            </w:tcMar>
+            <w:vAlign w:val="center"/>
+          </w:tcPr>
+          <w:p>
+            <w:pPr>
+              <w:widowControl w:val="0"/>
+              <w:jc w:val="center"/>
+              <w:rPr>
+                <w:sz w:val="20"/>
+                <w:szCs w:val="20"/>
+              </w:rPr>
+            </w:pPr>
+            <w:r>
+              <w:rPr>
+                <w:sz w:val="20"/>
+                <w:szCs w:val="20"/>
+                <w:rtl w:val="0"/>
+              </w:rPr>
+              <w:t xml:space="preserve">SSS-0001, SSS-0002</w:t>
+            </w:r>
+          </w:p>
+        </w:tc>
+      </w:tr>
+      <w:tr>
+        <w:trPr>
+          <w:trHeight w:val="780" w:hRule="atLeast"/>
+        </w:trPr>
+        <w:tc>
+          <w:tcPr>
+            <w:tcBorders>
+              <w:top w:color="cccccc" w:space="0" w:sz="6" w:val="single"/>
+              <w:left w:color="000000" w:space="0" w:sz="6" w:val="single"/>
+              <w:bottom w:color="000000" w:space="0" w:sz="6" w:val="single"/>
+              <w:right w:color="000000" w:space="0" w:sz="6" w:val="single"/>
+            </w:tcBorders>
+            <w:tcMar>
+              <w:top w:w="40.0" w:type="dxa"/>
+              <w:left w:w="40.0" w:type="dxa"/>
+              <w:bottom w:w="40.0" w:type="dxa"/>
+              <w:right w:w="40.0" w:type="dxa"/>
+            </w:tcMar>
+            <w:vAlign w:val="center"/>
+          </w:tcPr>
+          <w:p>
+            <w:pPr>
+              <w:widowControl w:val="0"/>
+              <w:jc w:val="center"/>
+              <w:rPr>
+                <w:sz w:val="20"/>
+                <w:szCs w:val="20"/>
+              </w:rPr>
+            </w:pPr>
+            <w:r>
+              <w:rPr>
+                <w:b w:val="1"/>
+                <w:sz w:val="20"/>
+                <w:szCs w:val="20"/>
+                <w:rtl w:val="0"/>
+              </w:rPr>
+              <w:t xml:space="preserve">15</w:t>
+            </w:r>
+            <w:r>
+              <w:rPr>
+                <w:rtl w:val="0"/>
+              </w:rPr>
+            </w:r>
+          </w:p>
+        </w:tc>
+        <w:tc>
+          <w:tcPr>
+            <w:tcBorders>
+              <w:top w:color="cccccc" w:space="0" w:sz="6" w:val="single"/>
+              <w:left w:color="cccccc" w:space="0" w:sz="6" w:val="single"/>
+              <w:bottom w:color="000000" w:space="0" w:sz="6" w:val="single"/>
+              <w:right w:color="000000" w:space="0" w:sz="6" w:val="single"/>
+            </w:tcBorders>
+            <w:tcMar>
+              <w:top w:w="40.0" w:type="dxa"/>
+              <w:left w:w="40.0" w:type="dxa"/>
+              <w:bottom w:w="40.0" w:type="dxa"/>
+              <w:right w:w="40.0" w:type="dxa"/>
+            </w:tcMar>
+            <w:vAlign w:val="center"/>
+          </w:tcPr>
+          <w:p>
+            <w:pPr>
+              <w:widowControl w:val="0"/>
+              <w:jc w:val="center"/>
+              <w:rPr>
+                <w:sz w:val="20"/>
+                <w:szCs w:val="20"/>
+              </w:rPr>
+            </w:pPr>
+            <w:r>
+              <w:rPr>
+                <w:sz w:val="20"/>
+                <w:szCs w:val="20"/>
+                <w:rtl w:val="0"/>
+              </w:rPr>
+              <w:t xml:space="preserve">Registro de vendas</w:t>
+            </w:r>
+          </w:p>
+        </w:tc>
+        <w:tc>
+          <w:tcPr>
+            <w:tcBorders>
+              <w:top w:color="cccccc" w:space="0" w:sz="6" w:val="single"/>
+              <w:left w:color="cccccc" w:space="0" w:sz="6" w:val="single"/>
+              <w:bottom w:color="000000" w:space="0" w:sz="6" w:val="single"/>
+              <w:right w:color="000000" w:space="0" w:sz="6" w:val="single"/>
+            </w:tcBorders>
+            <w:tcMar>
+              <w:top w:w="40.0" w:type="dxa"/>
+              <w:left w:w="40.0" w:type="dxa"/>
+              <w:bottom w:w="40.0" w:type="dxa"/>
+              <w:right w:w="40.0" w:type="dxa"/>
+            </w:tcMar>
+            <w:vAlign w:val="center"/>
+          </w:tcPr>
+          <w:p>
+            <w:pPr>
+              <w:widowControl w:val="0"/>
+              <w:jc w:val="center"/>
+              <w:rPr>
+                <w:sz w:val="20"/>
+                <w:szCs w:val="20"/>
+              </w:rPr>
+            </w:pPr>
+            <w:r>
+              <w:rPr>
+                <w:sz w:val="20"/>
+                <w:szCs w:val="20"/>
+                <w:rtl w:val="0"/>
+              </w:rPr>
+              <w:t xml:space="preserve">SSS-0007, SSS-0008, SSS-0010, SSS-0022</w:t>
+            </w:r>
+          </w:p>
+        </w:tc>
+      </w:tr>
+      <w:tr>
+        <w:trPr>
+          <w:trHeight w:val="780" w:hRule="atLeast"/>
+        </w:trPr>
+        <w:tc>
+          <w:tcPr>
+            <w:tcBorders>
+              <w:top w:color="cccccc" w:space="0" w:sz="6" w:val="single"/>
+              <w:left w:color="000000" w:space="0" w:sz="6" w:val="single"/>
+              <w:bottom w:color="000000" w:space="0" w:sz="6" w:val="single"/>
+              <w:right w:color="000000" w:space="0" w:sz="6" w:val="single"/>
+            </w:tcBorders>
+            <w:tcMar>
+              <w:top w:w="40.0" w:type="dxa"/>
+              <w:left w:w="40.0" w:type="dxa"/>
+              <w:bottom w:w="40.0" w:type="dxa"/>
+              <w:right w:w="40.0" w:type="dxa"/>
+            </w:tcMar>
+            <w:vAlign w:val="center"/>
+          </w:tcPr>
+          <w:p>
+            <w:pPr>
+              <w:widowControl w:val="0"/>
+              <w:jc w:val="center"/>
+              <w:rPr>
+                <w:sz w:val="20"/>
+                <w:szCs w:val="20"/>
+              </w:rPr>
+            </w:pPr>
+            <w:r>
+              <w:rPr>
+                <w:b w:val="1"/>
+                <w:sz w:val="20"/>
+                <w:szCs w:val="20"/>
+                <w:rtl w:val="0"/>
+              </w:rPr>
+              <w:t xml:space="preserve">16</w:t>
+            </w:r>
+            <w:r>
+              <w:rPr>
+                <w:rtl w:val="0"/>
+              </w:rPr>
+            </w:r>
+          </w:p>
+        </w:tc>
+        <w:tc>
+          <w:tcPr>
+            <w:tcBorders>
+              <w:top w:color="cccccc" w:space="0" w:sz="6" w:val="single"/>
+              <w:left w:color="cccccc" w:space="0" w:sz="6" w:val="single"/>
+              <w:bottom w:color="000000" w:space="0" w:sz="6" w:val="single"/>
+              <w:right w:color="000000" w:space="0" w:sz="6" w:val="single"/>
+            </w:tcBorders>
+            <w:tcMar>
+              <w:top w:w="40.0" w:type="dxa"/>
+              <w:left w:w="40.0" w:type="dxa"/>
+              <w:bottom w:w="40.0" w:type="dxa"/>
+              <w:right w:w="40.0" w:type="dxa"/>
+            </w:tcMar>
+            <w:vAlign w:val="center"/>
+          </w:tcPr>
+          <w:p>
+            <w:pPr>
+              <w:widowControl w:val="0"/>
+              <w:jc w:val="center"/>
+              <w:rPr>
+                <w:sz w:val="20"/>
+                <w:szCs w:val="20"/>
+              </w:rPr>
+            </w:pPr>
+            <w:r>
+              <w:rPr>
+                <w:sz w:val="20"/>
+                <w:szCs w:val="20"/>
+                <w:rtl w:val="0"/>
+              </w:rPr>
+              <w:t xml:space="preserve">Suporte ao cliente</w:t>
+            </w:r>
+          </w:p>
+        </w:tc>
+        <w:tc>
+          <w:tcPr>
+            <w:tcBorders>
+              <w:top w:color="cccccc" w:space="0" w:sz="6" w:val="single"/>
+              <w:left w:color="cccccc" w:space="0" w:sz="6" w:val="single"/>
+              <w:bottom w:color="000000" w:space="0" w:sz="6" w:val="single"/>
+              <w:right w:color="000000" w:space="0" w:sz="6" w:val="single"/>
+            </w:tcBorders>
+            <w:tcMar>
+              <w:top w:w="40.0" w:type="dxa"/>
+              <w:left w:w="40.0" w:type="dxa"/>
+              <w:bottom w:w="40.0" w:type="dxa"/>
+              <w:right w:w="40.0" w:type="dxa"/>
+            </w:tcMar>
+            <w:vAlign w:val="center"/>
+          </w:tcPr>
+          <w:p>
+            <w:pPr>
+              <w:widowControl w:val="0"/>
+              <w:jc w:val="center"/>
+              <w:rPr>
+                <w:sz w:val="20"/>
+                <w:szCs w:val="20"/>
+              </w:rPr>
+            </w:pPr>
+            <w:r>
+              <w:rPr>
+                <w:sz w:val="20"/>
+                <w:szCs w:val="20"/>
+                <w:rtl w:val="0"/>
+              </w:rPr>
+              <w:t xml:space="preserve">SSS-0001, SSS-0002, SSS-0020, SSS-0021, SSS-0022</w:t>
+            </w:r>
+          </w:p>
+        </w:tc>
+      </w:tr>
+      <w:tr>
+        <w:trPr>
+          <w:trHeight w:val="780" w:hRule="atLeast"/>
+        </w:trPr>
+        <w:tc>
+          <w:tcPr>
+            <w:tcBorders>
+              <w:top w:color="cccccc" w:space="0" w:sz="6" w:val="single"/>
+              <w:left w:color="000000" w:space="0" w:sz="6" w:val="single"/>
+              <w:bottom w:color="000000" w:space="0" w:sz="6" w:val="single"/>
+              <w:right w:color="000000" w:space="0" w:sz="6" w:val="single"/>
+            </w:tcBorders>
+            <w:tcMar>
+              <w:top w:w="40.0" w:type="dxa"/>
+              <w:left w:w="40.0" w:type="dxa"/>
+              <w:bottom w:w="40.0" w:type="dxa"/>
+              <w:right w:w="40.0" w:type="dxa"/>
+            </w:tcMar>
+            <w:vAlign w:val="center"/>
+          </w:tcPr>
+          <w:p>
+            <w:pPr>
+              <w:widowControl w:val="0"/>
+              <w:jc w:val="center"/>
+              <w:rPr>
+                <w:sz w:val="20"/>
+                <w:szCs w:val="20"/>
+              </w:rPr>
+            </w:pPr>
+            <w:r>
+              <w:rPr>
+                <w:b w:val="1"/>
+                <w:sz w:val="20"/>
+                <w:szCs w:val="20"/>
+                <w:rtl w:val="0"/>
+              </w:rPr>
+              <w:t xml:space="preserve">17</w:t>
+            </w:r>
+            <w:r>
+              <w:rPr>
+                <w:rtl w:val="0"/>
+              </w:rPr>
+            </w:r>
+          </w:p>
+        </w:tc>
+        <w:tc>
+          <w:tcPr>
+            <w:tcBorders>
+              <w:top w:color="cccccc" w:space="0" w:sz="6" w:val="single"/>
+              <w:left w:color="cccccc" w:space="0" w:sz="6" w:val="single"/>
+              <w:bottom w:color="000000" w:space="0" w:sz="6" w:val="single"/>
+              <w:right w:color="000000" w:space="0" w:sz="6" w:val="single"/>
+            </w:tcBorders>
+            <w:tcMar>
+              <w:top w:w="40.0" w:type="dxa"/>
+              <w:left w:w="40.0" w:type="dxa"/>
+              <w:bottom w:w="40.0" w:type="dxa"/>
+              <w:right w:w="40.0" w:type="dxa"/>
+            </w:tcMar>
+            <w:vAlign w:val="center"/>
+          </w:tcPr>
+          <w:p>
+            <w:pPr>
+              <w:widowControl w:val="0"/>
+              <w:jc w:val="center"/>
+              <w:rPr>
+                <w:sz w:val="20"/>
+                <w:szCs w:val="20"/>
+              </w:rPr>
+            </w:pPr>
+            <w:r>
+              <w:rPr>
+                <w:sz w:val="20"/>
+                <w:szCs w:val="20"/>
+                <w:rtl w:val="0"/>
+              </w:rPr>
+              <w:t xml:space="preserve">Descrição de produtos</w:t>
+            </w:r>
+          </w:p>
+        </w:tc>
+        <w:tc>
+          <w:tcPr>
+            <w:tcBorders>
+              <w:top w:color="cccccc" w:space="0" w:sz="6" w:val="single"/>
+              <w:left w:color="cccccc" w:space="0" w:sz="6" w:val="single"/>
+              <w:bottom w:color="000000" w:space="0" w:sz="6" w:val="single"/>
+              <w:right w:color="000000" w:space="0" w:sz="6" w:val="single"/>
+            </w:tcBorders>
+            <w:tcMar>
+              <w:top w:w="40.0" w:type="dxa"/>
+              <w:left w:w="40.0" w:type="dxa"/>
+              <w:bottom w:w="40.0" w:type="dxa"/>
+              <w:right w:w="40.0" w:type="dxa"/>
+            </w:tcMar>
+            <w:vAlign w:val="center"/>
+          </w:tcPr>
+          <w:p>
+            <w:pPr>
+              <w:widowControl w:val="0"/>
+              <w:jc w:val="center"/>
+              <w:rPr>
+                <w:sz w:val="20"/>
+                <w:szCs w:val="20"/>
+              </w:rPr>
+            </w:pPr>
+            <w:r>
+              <w:rPr>
+                <w:sz w:val="20"/>
+                <w:szCs w:val="20"/>
+                <w:rtl w:val="0"/>
+              </w:rPr>
+              <w:t xml:space="preserve">SSS-0001, SSS-0002</w:t>
+            </w:r>
+          </w:p>
+        </w:tc>
+      </w:tr>
+      <w:tr>
+        <w:trPr>
+          <w:trHeight w:val="780" w:hRule="atLeast"/>
+        </w:trPr>
+        <w:tc>
+          <w:tcPr>
+            <w:tcBorders>
+              <w:top w:color="cccccc" w:space="0" w:sz="6" w:val="single"/>
+              <w:left w:color="000000" w:space="0" w:sz="6" w:val="single"/>
+              <w:bottom w:color="000000" w:space="0" w:sz="6" w:val="single"/>
+              <w:right w:color="000000" w:space="0" w:sz="6" w:val="single"/>
+            </w:tcBorders>
+            <w:tcMar>
+              <w:top w:w="40.0" w:type="dxa"/>
+              <w:left w:w="40.0" w:type="dxa"/>
+              <w:bottom w:w="40.0" w:type="dxa"/>
+              <w:right w:w="40.0" w:type="dxa"/>
+            </w:tcMar>
+            <w:vAlign w:val="center"/>
+          </w:tcPr>
+          <w:p>
+            <w:pPr>
+              <w:widowControl w:val="0"/>
+              <w:jc w:val="center"/>
+              <w:rPr>
+                <w:sz w:val="20"/>
+                <w:szCs w:val="20"/>
+              </w:rPr>
+            </w:pPr>
+            <w:r>
+              <w:rPr>
+                <w:b w:val="1"/>
+                <w:sz w:val="20"/>
+                <w:szCs w:val="20"/>
+                <w:rtl w:val="0"/>
+              </w:rPr>
+              <w:t xml:space="preserve">18</w:t>
+            </w:r>
+            <w:r>
+              <w:rPr>
+                <w:rtl w:val="0"/>
+              </w:rPr>
+            </w:r>
+          </w:p>
+        </w:tc>
+        <w:tc>
+          <w:tcPr>
+            <w:tcBorders>
+              <w:top w:color="cccccc" w:space="0" w:sz="6" w:val="single"/>
+              <w:left w:color="cccccc" w:space="0" w:sz="6" w:val="single"/>
+              <w:bottom w:color="000000" w:space="0" w:sz="6" w:val="single"/>
+              <w:right w:color="000000" w:space="0" w:sz="6" w:val="single"/>
+            </w:tcBorders>
+            <w:tcMar>
+              <w:top w:w="40.0" w:type="dxa"/>
+              <w:left w:w="40.0" w:type="dxa"/>
+              <w:bottom w:w="40.0" w:type="dxa"/>
+              <w:right w:w="40.0" w:type="dxa"/>
+            </w:tcMar>
+            <w:vAlign w:val="center"/>
+          </w:tcPr>
+          <w:p>
+            <w:pPr>
+              <w:widowControl w:val="0"/>
+              <w:jc w:val="center"/>
+              <w:rPr>
+                <w:sz w:val="20"/>
+                <w:szCs w:val="20"/>
+              </w:rPr>
+            </w:pPr>
+            <w:r>
+              <w:rPr>
+                <w:sz w:val="20"/>
+                <w:szCs w:val="20"/>
+                <w:rtl w:val="0"/>
+              </w:rPr>
+              <w:t xml:space="preserve">Valor do produto</w:t>
+            </w:r>
+          </w:p>
+        </w:tc>
+        <w:tc>
+          <w:tcPr>
+            <w:tcBorders>
+              <w:top w:color="cccccc" w:space="0" w:sz="6" w:val="single"/>
+              <w:left w:color="cccccc" w:space="0" w:sz="6" w:val="single"/>
+              <w:bottom w:color="000000" w:space="0" w:sz="6" w:val="single"/>
+              <w:right w:color="000000" w:space="0" w:sz="6" w:val="single"/>
+            </w:tcBorders>
+            <w:tcMar>
+              <w:top w:w="40.0" w:type="dxa"/>
+              <w:left w:w="40.0" w:type="dxa"/>
+              <w:bottom w:w="40.0" w:type="dxa"/>
+              <w:right w:w="40.0" w:type="dxa"/>
+            </w:tcMar>
+            <w:vAlign w:val="center"/>
+          </w:tcPr>
+          <w:p>
+            <w:pPr>
+              <w:widowControl w:val="0"/>
+              <w:jc w:val="center"/>
+              <w:rPr>
+                <w:sz w:val="20"/>
+                <w:szCs w:val="20"/>
+              </w:rPr>
+            </w:pPr>
+            <w:r>
+              <w:rPr>
+                <w:sz w:val="20"/>
+                <w:szCs w:val="20"/>
+                <w:rtl w:val="0"/>
+              </w:rPr>
+              <w:t xml:space="preserve">SSS-0001, SSS-0003</w:t>
+            </w:r>
+          </w:p>
+        </w:tc>
+      </w:tr>
+      <w:tr>
+        <w:trPr>
+          <w:trHeight w:val="780" w:hRule="atLeast"/>
+        </w:trPr>
+        <w:tc>
+          <w:tcPr>
+            <w:tcBorders>
+              <w:top w:color="cccccc" w:space="0" w:sz="6" w:val="single"/>
+              <w:left w:color="000000" w:space="0" w:sz="6" w:val="single"/>
+              <w:bottom w:color="000000" w:space="0" w:sz="6" w:val="single"/>
+              <w:right w:color="000000" w:space="0" w:sz="6" w:val="single"/>
+            </w:tcBorders>
+            <w:tcMar>
+              <w:top w:w="40.0" w:type="dxa"/>
+              <w:left w:w="40.0" w:type="dxa"/>
+              <w:bottom w:w="40.0" w:type="dxa"/>
+              <w:right w:w="40.0" w:type="dxa"/>
+            </w:tcMar>
+            <w:vAlign w:val="center"/>
+          </w:tcPr>
+          <w:p>
+            <w:pPr>
+              <w:widowControl w:val="0"/>
+              <w:jc w:val="center"/>
+              <w:rPr>
+                <w:sz w:val="20"/>
+                <w:szCs w:val="20"/>
+              </w:rPr>
+            </w:pPr>
+            <w:r>
+              <w:rPr>
+                <w:b w:val="1"/>
+                <w:sz w:val="20"/>
+                <w:szCs w:val="20"/>
+                <w:rtl w:val="0"/>
+              </w:rPr>
+              <w:t xml:space="preserve">19</w:t>
+            </w:r>
+            <w:r>
+              <w:rPr>
+                <w:rtl w:val="0"/>
+              </w:rPr>
+            </w:r>
+          </w:p>
+        </w:tc>
+        <w:tc>
+          <w:tcPr>
+            <w:tcBorders>
+              <w:top w:color="cccccc" w:space="0" w:sz="6" w:val="single"/>
+              <w:left w:color="cccccc" w:space="0" w:sz="6" w:val="single"/>
+              <w:bottom w:color="000000" w:space="0" w:sz="6" w:val="single"/>
+              <w:right w:color="000000" w:space="0" w:sz="6" w:val="single"/>
+            </w:tcBorders>
+            <w:tcMar>
+              <w:top w:w="40.0" w:type="dxa"/>
+              <w:left w:w="40.0" w:type="dxa"/>
+              <w:bottom w:w="40.0" w:type="dxa"/>
+              <w:right w:w="40.0" w:type="dxa"/>
+            </w:tcMar>
+            <w:vAlign w:val="center"/>
+          </w:tcPr>
+          <w:p>
+            <w:pPr>
+              <w:widowControl w:val="0"/>
+              <w:jc w:val="center"/>
+              <w:rPr>
+                <w:sz w:val="20"/>
+                <w:szCs w:val="20"/>
+              </w:rPr>
+            </w:pPr>
+            <w:r>
+              <w:rPr>
+                <w:sz w:val="20"/>
+                <w:szCs w:val="20"/>
+                <w:rtl w:val="0"/>
+              </w:rPr>
+              <w:t xml:space="preserve">Contato da loja</w:t>
+            </w:r>
+          </w:p>
+        </w:tc>
+        <w:tc>
+          <w:tcPr>
+            <w:tcBorders>
+              <w:top w:color="cccccc" w:space="0" w:sz="6" w:val="single"/>
+              <w:left w:color="cccccc" w:space="0" w:sz="6" w:val="single"/>
+              <w:bottom w:color="000000" w:space="0" w:sz="6" w:val="single"/>
+              <w:right w:color="000000" w:space="0" w:sz="6" w:val="single"/>
+            </w:tcBorders>
+            <w:tcMar>
+              <w:top w:w="40.0" w:type="dxa"/>
+              <w:left w:w="40.0" w:type="dxa"/>
+              <w:bottom w:w="40.0" w:type="dxa"/>
+              <w:right w:w="40.0" w:type="dxa"/>
+            </w:tcMar>
+            <w:vAlign w:val="center"/>
+          </w:tcPr>
+          <w:p>
+            <w:pPr>
+              <w:widowControl w:val="0"/>
+              <w:jc w:val="center"/>
+              <w:rPr>
+                <w:sz w:val="20"/>
+                <w:szCs w:val="20"/>
+              </w:rPr>
+            </w:pPr>
+            <w:r>
+              <w:rPr>
+                <w:sz w:val="20"/>
+                <w:szCs w:val="20"/>
+                <w:rtl w:val="0"/>
+              </w:rPr>
+              <w:t xml:space="preserve">Não possui</w:t>
+            </w:r>
+          </w:p>
+        </w:tc>
+      </w:tr>
+      <w:tr>
+        <w:trPr>
+          <w:trHeight w:val="780" w:hRule="atLeast"/>
+        </w:trPr>
+        <w:tc>
+          <w:tcPr>
+            <w:tcBorders>
+              <w:top w:color="cccccc" w:space="0" w:sz="6" w:val="single"/>
+              <w:left w:color="000000" w:space="0" w:sz="6" w:val="single"/>
+              <w:bottom w:color="000000" w:space="0" w:sz="6" w:val="single"/>
+              <w:right w:color="000000" w:space="0" w:sz="6" w:val="single"/>
+            </w:tcBorders>
+            <w:tcMar>
+              <w:top w:w="40.0" w:type="dxa"/>
+              <w:left w:w="40.0" w:type="dxa"/>
+              <w:bottom w:w="40.0" w:type="dxa"/>
+              <w:right w:w="40.0" w:type="dxa"/>
+            </w:tcMar>
+            <w:vAlign w:val="center"/>
+          </w:tcPr>
+          <w:p>
+            <w:pPr>
+              <w:widowControl w:val="0"/>
+              <w:jc w:val="center"/>
+              <w:rPr>
+                <w:sz w:val="20"/>
+                <w:szCs w:val="20"/>
+              </w:rPr>
+            </w:pPr>
+            <w:r>
+              <w:rPr>
+                <w:b w:val="1"/>
+                <w:sz w:val="20"/>
+                <w:szCs w:val="20"/>
+                <w:rtl w:val="0"/>
+              </w:rPr>
+              <w:t xml:space="preserve">20</w:t>
+            </w:r>
+            <w:r>
+              <w:rPr>
+                <w:rtl w:val="0"/>
+              </w:rPr>
+            </w:r>
+          </w:p>
+        </w:tc>
+        <w:tc>
+          <w:tcPr>
+            <w:tcBorders>
+              <w:top w:color="cccccc" w:space="0" w:sz="6" w:val="single"/>
+              <w:left w:color="cccccc" w:space="0" w:sz="6" w:val="single"/>
+              <w:bottom w:color="000000" w:space="0" w:sz="6" w:val="single"/>
+              <w:right w:color="000000" w:space="0" w:sz="6" w:val="single"/>
+            </w:tcBorders>
+            <w:tcMar>
+              <w:top w:w="40.0" w:type="dxa"/>
+              <w:left w:w="40.0" w:type="dxa"/>
+              <w:bottom w:w="40.0" w:type="dxa"/>
+              <w:right w:w="40.0" w:type="dxa"/>
+            </w:tcMar>
+            <w:vAlign w:val="center"/>
+          </w:tcPr>
+          <w:p>
+            <w:pPr>
+              <w:widowControl w:val="0"/>
+              <w:jc w:val="center"/>
+              <w:rPr>
+                <w:sz w:val="20"/>
+                <w:szCs w:val="20"/>
+              </w:rPr>
+            </w:pPr>
+            <w:r>
+              <w:rPr>
+                <w:sz w:val="20"/>
+                <w:szCs w:val="20"/>
+                <w:rtl w:val="0"/>
+              </w:rPr>
+              <w:t xml:space="preserve">Promoções e descontos</w:t>
+            </w:r>
+          </w:p>
+        </w:tc>
+        <w:tc>
+          <w:tcPr>
+            <w:tcBorders>
+              <w:top w:color="cccccc" w:space="0" w:sz="6" w:val="single"/>
+              <w:left w:color="cccccc" w:space="0" w:sz="6" w:val="single"/>
+              <w:bottom w:color="000000" w:space="0" w:sz="6" w:val="single"/>
+              <w:right w:color="000000" w:space="0" w:sz="6" w:val="single"/>
+            </w:tcBorders>
+            <w:tcMar>
+              <w:top w:w="40.0" w:type="dxa"/>
+              <w:left w:w="40.0" w:type="dxa"/>
+              <w:bottom w:w="40.0" w:type="dxa"/>
+              <w:right w:w="40.0" w:type="dxa"/>
+            </w:tcMar>
+            <w:vAlign w:val="center"/>
+          </w:tcPr>
+          <w:p>
+            <w:pPr>
+              <w:widowControl w:val="0"/>
+              <w:jc w:val="center"/>
+              <w:rPr>
+                <w:sz w:val="20"/>
+                <w:szCs w:val="20"/>
+              </w:rPr>
+            </w:pPr>
+            <w:r>
+              <w:rPr>
+                <w:sz w:val="20"/>
+                <w:szCs w:val="20"/>
+                <w:rtl w:val="0"/>
+              </w:rPr>
+              <w:t xml:space="preserve">SSS-0001</w:t>
+            </w:r>
+          </w:p>
+        </w:tc>
+      </w:tr>
+      <w:tr>
+        <w:trPr>
+          <w:trHeight w:val="780" w:hRule="atLeast"/>
+        </w:trPr>
+        <w:tc>
+          <w:tcPr>
+            <w:tcBorders>
+              <w:top w:color="cccccc" w:space="0" w:sz="6" w:val="single"/>
+              <w:left w:color="000000" w:space="0" w:sz="6" w:val="single"/>
+              <w:bottom w:color="000000" w:space="0" w:sz="6" w:val="single"/>
+              <w:right w:color="000000" w:space="0" w:sz="6" w:val="single"/>
+            </w:tcBorders>
+            <w:tcMar>
+              <w:top w:w="40.0" w:type="dxa"/>
+              <w:left w:w="40.0" w:type="dxa"/>
+              <w:bottom w:w="40.0" w:type="dxa"/>
+              <w:right w:w="40.0" w:type="dxa"/>
+            </w:tcMar>
+            <w:vAlign w:val="center"/>
+          </w:tcPr>
+          <w:p>
+            <w:pPr>
+              <w:widowControl w:val="0"/>
+              <w:jc w:val="center"/>
+              <w:rPr>
+                <w:sz w:val="20"/>
+                <w:szCs w:val="20"/>
+              </w:rPr>
+            </w:pPr>
+            <w:r>
+              <w:rPr>
+                <w:b w:val="1"/>
+                <w:sz w:val="20"/>
+                <w:szCs w:val="20"/>
+                <w:rtl w:val="0"/>
+              </w:rPr>
+              <w:t xml:space="preserve">21</w:t>
+            </w:r>
+            <w:r>
+              <w:rPr>
+                <w:rtl w:val="0"/>
+              </w:rPr>
+            </w:r>
+          </w:p>
+        </w:tc>
+        <w:tc>
+          <w:tcPr>
+            <w:tcBorders>
+              <w:top w:color="cccccc" w:space="0" w:sz="6" w:val="single"/>
+              <w:left w:color="cccccc" w:space="0" w:sz="6" w:val="single"/>
+              <w:bottom w:color="000000" w:space="0" w:sz="6" w:val="single"/>
+              <w:right w:color="000000" w:space="0" w:sz="6" w:val="single"/>
+            </w:tcBorders>
+            <w:tcMar>
+              <w:top w:w="40.0" w:type="dxa"/>
+              <w:left w:w="40.0" w:type="dxa"/>
+              <w:bottom w:w="40.0" w:type="dxa"/>
+              <w:right w:w="40.0" w:type="dxa"/>
+            </w:tcMar>
+            <w:vAlign w:val="center"/>
+          </w:tcPr>
+          <w:p>
+            <w:pPr>
+              <w:widowControl w:val="0"/>
+              <w:jc w:val="center"/>
+              <w:rPr>
+                <w:sz w:val="20"/>
+                <w:szCs w:val="20"/>
+              </w:rPr>
+            </w:pPr>
+            <w:r>
+              <w:rPr>
+                <w:sz w:val="20"/>
+                <w:szCs w:val="20"/>
+                <w:rtl w:val="0"/>
+              </w:rPr>
+              <w:t xml:space="preserve">Busca populares</w:t>
+            </w:r>
+          </w:p>
+        </w:tc>
+        <w:tc>
+          <w:tcPr>
+            <w:tcBorders>
+              <w:top w:color="cccccc" w:space="0" w:sz="6" w:val="single"/>
+              <w:left w:color="cccccc" w:space="0" w:sz="6" w:val="single"/>
+              <w:bottom w:color="000000" w:space="0" w:sz="6" w:val="single"/>
+              <w:right w:color="000000" w:space="0" w:sz="6" w:val="single"/>
+            </w:tcBorders>
+            <w:tcMar>
+              <w:top w:w="40.0" w:type="dxa"/>
+              <w:left w:w="40.0" w:type="dxa"/>
+              <w:bottom w:w="40.0" w:type="dxa"/>
+              <w:right w:w="40.0" w:type="dxa"/>
+            </w:tcMar>
+            <w:vAlign w:val="center"/>
+          </w:tcPr>
+          <w:p>
+            <w:pPr>
+              <w:widowControl w:val="0"/>
+              <w:jc w:val="center"/>
+              <w:rPr>
+                <w:sz w:val="20"/>
+                <w:szCs w:val="20"/>
+              </w:rPr>
+            </w:pPr>
+            <w:r>
+              <w:rPr>
+                <w:sz w:val="20"/>
+                <w:szCs w:val="20"/>
+                <w:rtl w:val="0"/>
+              </w:rPr>
+              <w:t xml:space="preserve">SSS-0001, SSS-0003</w:t>
+            </w:r>
+          </w:p>
+        </w:tc>
+      </w:tr>
+      <w:tr>
+        <w:trPr>
+          <w:trHeight w:val="780" w:hRule="atLeast"/>
+        </w:trPr>
+        <w:tc>
+          <w:tcPr>
+            <w:tcBorders>
+              <w:top w:color="cccccc" w:space="0" w:sz="6" w:val="single"/>
+              <w:left w:color="000000" w:space="0" w:sz="6" w:val="single"/>
+              <w:bottom w:color="000000" w:space="0" w:sz="6" w:val="single"/>
+              <w:right w:color="000000" w:space="0" w:sz="6" w:val="single"/>
+            </w:tcBorders>
+            <w:tcMar>
+              <w:top w:w="40.0" w:type="dxa"/>
+              <w:left w:w="40.0" w:type="dxa"/>
+              <w:bottom w:w="40.0" w:type="dxa"/>
+              <w:right w:w="40.0" w:type="dxa"/>
+            </w:tcMar>
+            <w:vAlign w:val="center"/>
+          </w:tcPr>
+          <w:p>
+            <w:pPr>
+              <w:widowControl w:val="0"/>
+              <w:jc w:val="center"/>
+              <w:rPr>
+                <w:sz w:val="20"/>
+                <w:szCs w:val="20"/>
+              </w:rPr>
+            </w:pPr>
+            <w:r>
+              <w:rPr>
+                <w:b w:val="1"/>
+                <w:sz w:val="20"/>
+                <w:szCs w:val="20"/>
+                <w:rtl w:val="0"/>
+              </w:rPr>
+              <w:t xml:space="preserve">22</w:t>
+            </w:r>
+            <w:r>
+              <w:rPr>
+                <w:rtl w:val="0"/>
+              </w:rPr>
+            </w:r>
+          </w:p>
+        </w:tc>
+        <w:tc>
+          <w:tcPr>
+            <w:tcBorders>
+              <w:top w:color="cccccc" w:space="0" w:sz="6" w:val="single"/>
+              <w:left w:color="cccccc" w:space="0" w:sz="6" w:val="single"/>
+              <w:bottom w:color="000000" w:space="0" w:sz="6" w:val="single"/>
+              <w:right w:color="000000" w:space="0" w:sz="6" w:val="single"/>
+            </w:tcBorders>
+            <w:tcMar>
+              <w:top w:w="40.0" w:type="dxa"/>
+              <w:left w:w="40.0" w:type="dxa"/>
+              <w:bottom w:w="40.0" w:type="dxa"/>
+              <w:right w:w="40.0" w:type="dxa"/>
+            </w:tcMar>
+            <w:vAlign w:val="center"/>
+          </w:tcPr>
+          <w:p>
+            <w:pPr>
+              <w:widowControl w:val="0"/>
+              <w:jc w:val="center"/>
+              <w:rPr>
+                <w:sz w:val="20"/>
+                <w:szCs w:val="20"/>
+              </w:rPr>
+            </w:pPr>
+            <w:r>
+              <w:rPr>
+                <w:sz w:val="20"/>
+                <w:szCs w:val="20"/>
+                <w:rtl w:val="0"/>
+              </w:rPr>
+              <w:t xml:space="preserve">Autenticação do cliente</w:t>
+            </w:r>
+          </w:p>
+        </w:tc>
+        <w:tc>
+          <w:tcPr>
+            <w:tcBorders>
+              <w:top w:color="cccccc" w:space="0" w:sz="6" w:val="single"/>
+              <w:left w:color="cccccc" w:space="0" w:sz="6" w:val="single"/>
+              <w:bottom w:color="000000" w:space="0" w:sz="6" w:val="single"/>
+              <w:right w:color="000000" w:space="0" w:sz="6" w:val="single"/>
+            </w:tcBorders>
+            <w:tcMar>
+              <w:top w:w="40.0" w:type="dxa"/>
+              <w:left w:w="40.0" w:type="dxa"/>
+              <w:bottom w:w="40.0" w:type="dxa"/>
+              <w:right w:w="40.0" w:type="dxa"/>
+            </w:tcMar>
+            <w:vAlign w:val="center"/>
+          </w:tcPr>
+          <w:p>
+            <w:pPr>
+              <w:widowControl w:val="0"/>
+              <w:jc w:val="center"/>
+              <w:rPr>
+                <w:sz w:val="20"/>
+                <w:szCs w:val="20"/>
+              </w:rPr>
+            </w:pPr>
+            <w:r>
+              <w:rPr>
+                <w:sz w:val="20"/>
+                <w:szCs w:val="20"/>
+                <w:rtl w:val="0"/>
+              </w:rPr>
+              <w:t xml:space="preserve">SSS-0010</w:t>
+            </w:r>
+          </w:p>
+        </w:tc>
+      </w:tr>
+      <w:tr>
+        <w:trPr>
+          <w:trHeight w:val="780" w:hRule="atLeast"/>
+        </w:trPr>
+        <w:tc>
+          <w:tcPr>
+            <w:tcBorders>
+              <w:top w:color="cccccc" w:space="0" w:sz="6" w:val="single"/>
+              <w:left w:color="000000" w:space="0" w:sz="6" w:val="single"/>
+              <w:bottom w:color="000000" w:space="0" w:sz="6" w:val="single"/>
+              <w:right w:color="000000" w:space="0" w:sz="6" w:val="single"/>
+            </w:tcBorders>
+            <w:tcMar>
+              <w:top w:w="40.0" w:type="dxa"/>
+              <w:left w:w="40.0" w:type="dxa"/>
+              <w:bottom w:w="40.0" w:type="dxa"/>
+              <w:right w:w="40.0" w:type="dxa"/>
+            </w:tcMar>
+            <w:vAlign w:val="center"/>
+          </w:tcPr>
+          <w:p>
+            <w:pPr>
+              <w:widowControl w:val="0"/>
+              <w:jc w:val="center"/>
+              <w:rPr>
+                <w:sz w:val="20"/>
+                <w:szCs w:val="20"/>
+              </w:rPr>
+            </w:pPr>
+            <w:r>
+              <w:rPr>
+                <w:b w:val="1"/>
+                <w:sz w:val="20"/>
+                <w:szCs w:val="20"/>
+                <w:rtl w:val="0"/>
+              </w:rPr>
+              <w:t xml:space="preserve">23</w:t>
+            </w:r>
+            <w:r>
+              <w:rPr>
+                <w:rtl w:val="0"/>
+              </w:rPr>
+            </w:r>
+          </w:p>
+        </w:tc>
+        <w:tc>
+          <w:tcPr>
+            <w:tcBorders>
+              <w:top w:color="cccccc" w:space="0" w:sz="6" w:val="single"/>
+              <w:left w:color="cccccc" w:space="0" w:sz="6" w:val="single"/>
+              <w:bottom w:color="000000" w:space="0" w:sz="6" w:val="single"/>
+              <w:right w:color="000000" w:space="0" w:sz="6" w:val="single"/>
+            </w:tcBorders>
+            <w:tcMar>
+              <w:top w:w="40.0" w:type="dxa"/>
+              <w:left w:w="40.0" w:type="dxa"/>
+              <w:bottom w:w="40.0" w:type="dxa"/>
+              <w:right w:w="40.0" w:type="dxa"/>
+            </w:tcMar>
+            <w:vAlign w:val="center"/>
+          </w:tcPr>
+          <w:p>
+            <w:pPr>
+              <w:widowControl w:val="0"/>
+              <w:jc w:val="center"/>
+              <w:rPr>
+                <w:sz w:val="20"/>
+                <w:szCs w:val="20"/>
+              </w:rPr>
+            </w:pPr>
+            <w:r>
+              <w:rPr>
+                <w:sz w:val="20"/>
+                <w:szCs w:val="20"/>
+                <w:rtl w:val="0"/>
+              </w:rPr>
+              <w:t xml:space="preserve">Gerar número do pedido</w:t>
+            </w:r>
+          </w:p>
+        </w:tc>
+        <w:tc>
+          <w:tcPr>
+            <w:tcBorders>
+              <w:top w:color="cccccc" w:space="0" w:sz="6" w:val="single"/>
+              <w:left w:color="cccccc" w:space="0" w:sz="6" w:val="single"/>
+              <w:bottom w:color="000000" w:space="0" w:sz="6" w:val="single"/>
+              <w:right w:color="000000" w:space="0" w:sz="6" w:val="single"/>
+            </w:tcBorders>
+            <w:tcMar>
+              <w:top w:w="40.0" w:type="dxa"/>
+              <w:left w:w="40.0" w:type="dxa"/>
+              <w:bottom w:w="40.0" w:type="dxa"/>
+              <w:right w:w="40.0" w:type="dxa"/>
+            </w:tcMar>
+            <w:vAlign w:val="center"/>
+          </w:tcPr>
+          <w:p>
+            <w:pPr>
+              <w:widowControl w:val="0"/>
+              <w:jc w:val="center"/>
+              <w:rPr>
+                <w:sz w:val="20"/>
+                <w:szCs w:val="20"/>
+              </w:rPr>
+            </w:pPr>
+            <w:r>
+              <w:rPr>
+                <w:sz w:val="20"/>
+                <w:szCs w:val="20"/>
+                <w:rtl w:val="0"/>
+              </w:rPr>
+              <w:t xml:space="preserve">SSS-0009, SSS-0010</w:t>
+            </w:r>
+          </w:p>
+        </w:tc>
+      </w:tr>
+      <w:tr>
+        <w:trPr>
+          <w:trHeight w:val="780" w:hRule="atLeast"/>
+        </w:trPr>
+        <w:tc>
+          <w:tcPr>
+            <w:tcBorders>
+              <w:top w:color="cccccc" w:space="0" w:sz="6" w:val="single"/>
+              <w:left w:color="000000" w:space="0" w:sz="6" w:val="single"/>
+              <w:bottom w:color="000000" w:space="0" w:sz="6" w:val="single"/>
+              <w:right w:color="000000" w:space="0" w:sz="6" w:val="single"/>
+            </w:tcBorders>
+            <w:tcMar>
+              <w:top w:w="40.0" w:type="dxa"/>
+              <w:left w:w="40.0" w:type="dxa"/>
+              <w:bottom w:w="40.0" w:type="dxa"/>
+              <w:right w:w="40.0" w:type="dxa"/>
+            </w:tcMar>
+            <w:vAlign w:val="center"/>
+          </w:tcPr>
+          <w:p>
+            <w:pPr>
+              <w:widowControl w:val="0"/>
+              <w:jc w:val="center"/>
+              <w:rPr>
+                <w:sz w:val="20"/>
+                <w:szCs w:val="20"/>
+              </w:rPr>
+            </w:pPr>
+            <w:r>
+              <w:rPr>
+                <w:b w:val="1"/>
+                <w:sz w:val="20"/>
+                <w:szCs w:val="20"/>
+                <w:rtl w:val="0"/>
+              </w:rPr>
+              <w:t xml:space="preserve">24</w:t>
+            </w:r>
+            <w:r>
+              <w:rPr>
+                <w:rtl w:val="0"/>
+              </w:rPr>
+            </w:r>
+          </w:p>
+        </w:tc>
+        <w:tc>
+          <w:tcPr>
+            <w:tcBorders>
+              <w:top w:color="cccccc" w:space="0" w:sz="6" w:val="single"/>
+              <w:left w:color="cccccc" w:space="0" w:sz="6" w:val="single"/>
+              <w:bottom w:color="000000" w:space="0" w:sz="6" w:val="single"/>
+              <w:right w:color="000000" w:space="0" w:sz="6" w:val="single"/>
+            </w:tcBorders>
+            <w:tcMar>
+              <w:top w:w="40.0" w:type="dxa"/>
+              <w:left w:w="40.0" w:type="dxa"/>
+              <w:bottom w:w="40.0" w:type="dxa"/>
+              <w:right w:w="40.0" w:type="dxa"/>
+            </w:tcMar>
+            <w:vAlign w:val="center"/>
+          </w:tcPr>
+          <w:p>
+            <w:pPr>
+              <w:widowControl w:val="0"/>
+              <w:jc w:val="center"/>
+              <w:rPr>
+                <w:sz w:val="20"/>
+                <w:szCs w:val="20"/>
+              </w:rPr>
+            </w:pPr>
+            <w:r>
+              <w:rPr>
+                <w:sz w:val="20"/>
+                <w:szCs w:val="20"/>
+                <w:rtl w:val="0"/>
+              </w:rPr>
+              <w:t xml:space="preserve">Gerar nota fiscal</w:t>
+            </w:r>
+          </w:p>
+        </w:tc>
+        <w:tc>
+          <w:tcPr>
+            <w:tcBorders>
+              <w:top w:color="cccccc" w:space="0" w:sz="6" w:val="single"/>
+              <w:left w:color="cccccc" w:space="0" w:sz="6" w:val="single"/>
+              <w:bottom w:color="000000" w:space="0" w:sz="6" w:val="single"/>
+              <w:right w:color="000000" w:space="0" w:sz="6" w:val="single"/>
+            </w:tcBorders>
+            <w:tcMar>
+              <w:top w:w="40.0" w:type="dxa"/>
+              <w:left w:w="40.0" w:type="dxa"/>
+              <w:bottom w:w="40.0" w:type="dxa"/>
+              <w:right w:w="40.0" w:type="dxa"/>
+            </w:tcMar>
+            <w:vAlign w:val="center"/>
+          </w:tcPr>
+          <w:p>
+            <w:pPr>
+              <w:widowControl w:val="0"/>
+              <w:jc w:val="center"/>
+              <w:rPr>
+                <w:sz w:val="20"/>
+                <w:szCs w:val="20"/>
+              </w:rPr>
+            </w:pPr>
+            <w:r>
+              <w:rPr>
+                <w:sz w:val="20"/>
+                <w:szCs w:val="20"/>
+                <w:rtl w:val="0"/>
+              </w:rPr>
+              <w:t xml:space="preserve">SSS-0010</w:t>
+            </w:r>
+          </w:p>
+        </w:tc>
+      </w:tr>
+      <w:tr>
+        <w:trPr>
+          <w:trHeight w:val="780" w:hRule="atLeast"/>
+        </w:trPr>
+        <w:tc>
+          <w:tcPr>
+            <w:tcBorders>
+              <w:top w:color="cccccc" w:space="0" w:sz="6" w:val="single"/>
+              <w:left w:color="000000" w:space="0" w:sz="6" w:val="single"/>
+              <w:bottom w:color="000000" w:space="0" w:sz="6" w:val="single"/>
+              <w:right w:color="000000" w:space="0" w:sz="6" w:val="single"/>
+            </w:tcBorders>
+            <w:tcMar>
+              <w:top w:w="40.0" w:type="dxa"/>
+              <w:left w:w="40.0" w:type="dxa"/>
+              <w:bottom w:w="40.0" w:type="dxa"/>
+              <w:right w:w="40.0" w:type="dxa"/>
+            </w:tcMar>
+            <w:vAlign w:val="center"/>
+          </w:tcPr>
+          <w:p>
+            <w:pPr>
+              <w:widowControl w:val="0"/>
+              <w:jc w:val="center"/>
+              <w:rPr>
+                <w:sz w:val="20"/>
+                <w:szCs w:val="20"/>
+              </w:rPr>
+            </w:pPr>
+            <w:r>
+              <w:rPr>
+                <w:b w:val="1"/>
+                <w:sz w:val="20"/>
+                <w:szCs w:val="20"/>
+                <w:rtl w:val="0"/>
+              </w:rPr>
+              <w:t xml:space="preserve">25</w:t>
+            </w:r>
+            <w:r>
+              <w:rPr>
+                <w:rtl w:val="0"/>
+              </w:rPr>
+            </w:r>
+          </w:p>
+        </w:tc>
+        <w:tc>
+          <w:tcPr>
+            <w:tcBorders>
+              <w:top w:color="cccccc" w:space="0" w:sz="6" w:val="single"/>
+              <w:left w:color="cccccc" w:space="0" w:sz="6" w:val="single"/>
+              <w:bottom w:color="000000" w:space="0" w:sz="6" w:val="single"/>
+              <w:right w:color="000000" w:space="0" w:sz="6" w:val="single"/>
+            </w:tcBorders>
+            <w:tcMar>
+              <w:top w:w="40.0" w:type="dxa"/>
+              <w:left w:w="40.0" w:type="dxa"/>
+              <w:bottom w:w="40.0" w:type="dxa"/>
+              <w:right w:w="40.0" w:type="dxa"/>
+            </w:tcMar>
+            <w:vAlign w:val="center"/>
+          </w:tcPr>
+          <w:p>
+            <w:pPr>
+              <w:widowControl w:val="0"/>
+              <w:jc w:val="center"/>
+              <w:rPr>
+                <w:sz w:val="20"/>
+                <w:szCs w:val="20"/>
+              </w:rPr>
+            </w:pPr>
+            <w:r>
+              <w:rPr>
+                <w:sz w:val="20"/>
+                <w:szCs w:val="20"/>
+                <w:rtl w:val="0"/>
+              </w:rPr>
+              <w:t xml:space="preserve">Confirmação da compra</w:t>
+            </w:r>
+          </w:p>
+        </w:tc>
+        <w:tc>
+          <w:tcPr>
+            <w:tcBorders>
+              <w:top w:color="cccccc" w:space="0" w:sz="6" w:val="single"/>
+              <w:left w:color="cccccc" w:space="0" w:sz="6" w:val="single"/>
+              <w:bottom w:color="000000" w:space="0" w:sz="6" w:val="single"/>
+              <w:right w:color="000000" w:space="0" w:sz="6" w:val="single"/>
+            </w:tcBorders>
+            <w:tcMar>
+              <w:top w:w="40.0" w:type="dxa"/>
+              <w:left w:w="40.0" w:type="dxa"/>
+              <w:bottom w:w="40.0" w:type="dxa"/>
+              <w:right w:w="40.0" w:type="dxa"/>
+            </w:tcMar>
+            <w:vAlign w:val="center"/>
+          </w:tcPr>
+          <w:p>
+            <w:pPr>
+              <w:widowControl w:val="0"/>
+              <w:jc w:val="center"/>
+              <w:rPr>
+                <w:sz w:val="20"/>
+                <w:szCs w:val="20"/>
+              </w:rPr>
+            </w:pPr>
+            <w:r>
+              <w:rPr>
+                <w:sz w:val="20"/>
+                <w:szCs w:val="20"/>
+                <w:rtl w:val="0"/>
+              </w:rPr>
+              <w:t xml:space="preserve">SSS-0008, SSS-0009, SSS-0010</w:t>
             </w:r>
           </w:p>
         </w:tc>

</xml_diff>